<commit_message>
1.revisi rec doc (use case membuat promo) 2. Add file Flowchart login, melihat laporan, mengelola barang, mengelola kategori, mengelola pegawai, mengelola pembelian,mengubah informasi
</commit_message>
<xml_diff>
--- a/Requirement Doc.docx
+++ b/Requirement Doc.docx
@@ -673,73 +673,17 @@
           <w:szCs w:val="28"/>
           <w:lang w:val="id-ID"/>
         </w:rPr>
-        <w:t xml:space="preserve">Poin of Sales adalah sebuah sistem yang </w:t>
-      </w:r>
-      <w:r>
+        <w:t xml:space="preserve">Poin of Sales adalah sebuah sistem yang dapat mengelola transaksi jual beli, perhitungan akuntansi, manajemen barang dan stok, laporan laba rugi. Pada sistem ini terdapat 2 buah role user yaitu Admin dan Kasir. </w:t>
+      </w:r>
+    </w:p>
+    <w:p>
+      <w:pPr>
+        <w:spacing w:after="0" w:line="360" w:lineRule="auto"/>
+        <w:jc w:val="both"/>
         <w:rPr>
           <w:rFonts w:ascii="Arial" w:hAnsi="Arial" w:cs="Arial"/>
           <w:bCs/>
           <w:sz w:val="24"/>
-          <w:szCs w:val="28"/>
-          <w:lang w:val="id-ID"/>
-        </w:rPr>
-        <w:t xml:space="preserve">dapat mengelola transaksi jual beli, perhitungan akuntansi, manajemen barang dan stok, laporan laba rugi. Pada sistem ini terdapat 2 buah role user yaitu Admin dan Kasir. </w:t>
-      </w:r>
-    </w:p>
-    <w:p>
-      <w:pPr>
-        <w:spacing w:after="0" w:line="360" w:lineRule="auto"/>
-        <w:jc w:val="both"/>
-        <w:rPr>
-          <w:rFonts w:ascii="Arial" w:hAnsi="Arial" w:cs="Arial"/>
-          <w:bCs/>
-          <w:sz w:val="24"/>
-          <w:szCs w:val="28"/>
-          <w:lang w:val="id-ID"/>
-        </w:rPr>
-      </w:pPr>
-      <w:r>
-        <w:rPr>
-          <w:rFonts w:ascii="Arial" w:hAnsi="Arial" w:cs="Arial"/>
-          <w:bCs/>
-          <w:sz w:val="24"/>
-          <w:szCs w:val="28"/>
-          <w:lang w:val="id-ID"/>
-        </w:rPr>
-        <w:t>Fungsionalitas yang dapat dilakukan oleh masing - masing role digambarkan dalam use c</w:t>
-      </w:r>
-      <w:r>
-        <w:rPr>
-          <w:rFonts w:ascii="Arial" w:hAnsi="Arial" w:cs="Arial"/>
-          <w:bCs/>
-          <w:sz w:val="24"/>
-          <w:szCs w:val="28"/>
-          <w:lang w:val="id-ID"/>
-        </w:rPr>
-        <w:t>ase diagram berikut.</w:t>
-      </w:r>
-    </w:p>
-    <w:p>
-      <w:pPr>
-        <w:spacing w:after="0" w:line="360" w:lineRule="auto"/>
-        <w:jc w:val="both"/>
-        <w:rPr>
-          <w:rFonts w:ascii="Arial" w:hAnsi="Arial" w:cs="Arial"/>
-          <w:bCs/>
-          <w:sz w:val="24"/>
-          <w:szCs w:val="28"/>
-          <w:lang w:val="id-ID"/>
-        </w:rPr>
-      </w:pPr>
-    </w:p>
-    <w:p>
-      <w:pPr>
-        <w:spacing w:after="0" w:line="360" w:lineRule="auto"/>
-        <w:jc w:val="both"/>
-        <w:rPr>
-          <w:rFonts w:ascii="Arial" w:hAnsi="Arial" w:cs="Arial"/>
-          <w:bCs/>
-          <w:sz w:val="28"/>
           <w:szCs w:val="28"/>
           <w:lang w:val="id-ID"/>
         </w:rPr>
@@ -754,18 +698,29 @@
           <w:lang w:val="id-ID"/>
         </w:rPr>
         <w:drawing>
-          <wp:anchor distT="0" distB="0" distL="114300" distR="114300" simplePos="0" relativeHeight="251665408" behindDoc="0" locked="0" layoutInCell="1" allowOverlap="1">
+          <wp:anchor distT="0" distB="0" distL="114300" distR="114300" simplePos="0" relativeHeight="251665408" behindDoc="1" locked="0" layoutInCell="1" allowOverlap="1">
             <wp:simplePos x="0" y="0"/>
             <wp:positionH relativeFrom="column">
-              <wp:posOffset>130810</wp:posOffset>
+              <wp:posOffset>215265</wp:posOffset>
             </wp:positionH>
             <wp:positionV relativeFrom="paragraph">
-              <wp:posOffset>12065</wp:posOffset>
+              <wp:posOffset>605790</wp:posOffset>
             </wp:positionV>
-            <wp:extent cx="5398770" cy="5533390"/>
+            <wp:extent cx="5400040" cy="5534660"/>
             <wp:effectExtent l="0" t="0" r="0" b="0"/>
-            <wp:wrapNone/>
-            <wp:docPr id="1" name="Picture 1" descr="use case v6"/>
+            <wp:wrapTight wrapText="bothSides">
+              <wp:wrapPolygon edited="0">
+                <wp:start x="381" y="149"/>
+                <wp:lineTo x="381" y="19850"/>
+                <wp:lineTo x="533" y="20520"/>
+                <wp:lineTo x="686" y="20668"/>
+                <wp:lineTo x="20574" y="20668"/>
+                <wp:lineTo x="20498" y="520"/>
+                <wp:lineTo x="20345" y="149"/>
+                <wp:lineTo x="381" y="149"/>
+              </wp:wrapPolygon>
+            </wp:wrapTight>
+            <wp:docPr id="5" name="Gambar 5"/>
             <wp:cNvGraphicFramePr>
               <a:graphicFrameLocks xmlns:a="http://schemas.openxmlformats.org/drawingml/2006/main" noChangeAspect="1"/>
             </wp:cNvGraphicFramePr>
@@ -773,13 +728,17 @@
               <a:graphicData uri="http://schemas.openxmlformats.org/drawingml/2006/picture">
                 <pic:pic xmlns:pic="http://schemas.openxmlformats.org/drawingml/2006/picture">
                   <pic:nvPicPr>
-                    <pic:cNvPr id="1" name="Picture 1" descr="use case v6"/>
-                    <pic:cNvPicPr>
-                      <a:picLocks noChangeAspect="1"/>
-                    </pic:cNvPicPr>
+                    <pic:cNvPr id="5" name="use case v7.png"/>
+                    <pic:cNvPicPr/>
                   </pic:nvPicPr>
                   <pic:blipFill>
-                    <a:blip r:embed="rId8"/>
+                    <a:blip r:embed="rId8">
+                      <a:extLst>
+                        <a:ext uri="{28A0092B-C50C-407E-A947-70E740481C1C}">
+                          <a14:useLocalDpi xmlns:a14="http://schemas.microsoft.com/office/drawing/2010/main" val="0"/>
+                        </a:ext>
+                      </a:extLst>
+                    </a:blip>
                     <a:stretch>
                       <a:fillRect/>
                     </a:stretch>
@@ -787,7 +746,7 @@
                   <pic:spPr>
                     <a:xfrm>
                       <a:off x="0" y="0"/>
-                      <a:ext cx="5398770" cy="5533390"/>
+                      <a:ext cx="5400040" cy="5534660"/>
                     </a:xfrm>
                     <a:prstGeom prst="rect">
                       <a:avLst/>
@@ -799,214 +758,16 @@
           </wp:anchor>
         </w:drawing>
       </w:r>
-    </w:p>
-    <w:p>
-      <w:pPr>
-        <w:spacing w:after="0" w:line="360" w:lineRule="auto"/>
-        <w:jc w:val="center"/>
-        <w:rPr>
-          <w:rFonts w:ascii="Arial" w:hAnsi="Arial" w:cs="Arial"/>
-          <w:bCs/>
-          <w:sz w:val="28"/>
-          <w:szCs w:val="28"/>
-          <w:lang w:val="id-ID"/>
-        </w:rPr>
-      </w:pPr>
-    </w:p>
-    <w:p>
-      <w:pPr>
-        <w:spacing w:after="0" w:line="360" w:lineRule="auto"/>
-        <w:jc w:val="center"/>
-        <w:rPr>
-          <w:rFonts w:ascii="Arial" w:hAnsi="Arial" w:cs="Arial"/>
-          <w:bCs/>
-          <w:sz w:val="28"/>
-          <w:szCs w:val="28"/>
-          <w:lang w:val="id-ID"/>
-        </w:rPr>
-      </w:pPr>
-    </w:p>
-    <w:p>
-      <w:pPr>
-        <w:spacing w:after="0" w:line="360" w:lineRule="auto"/>
-        <w:jc w:val="center"/>
-        <w:rPr>
-          <w:rFonts w:ascii="Arial" w:hAnsi="Arial" w:cs="Arial"/>
-          <w:bCs/>
-          <w:sz w:val="28"/>
-          <w:szCs w:val="28"/>
-          <w:lang w:val="id-ID"/>
-        </w:rPr>
-      </w:pPr>
-    </w:p>
-    <w:p>
-      <w:pPr>
-        <w:spacing w:after="0" w:line="360" w:lineRule="auto"/>
-        <w:jc w:val="center"/>
-        <w:rPr>
-          <w:rFonts w:ascii="Arial" w:hAnsi="Arial" w:cs="Arial"/>
-          <w:bCs/>
-          <w:sz w:val="28"/>
-          <w:szCs w:val="28"/>
-          <w:lang w:val="id-ID"/>
-        </w:rPr>
-      </w:pPr>
-    </w:p>
-    <w:p>
-      <w:pPr>
-        <w:spacing w:after="0" w:line="360" w:lineRule="auto"/>
-        <w:jc w:val="center"/>
-        <w:rPr>
-          <w:rFonts w:ascii="Arial" w:hAnsi="Arial" w:cs="Arial"/>
-          <w:bCs/>
-          <w:sz w:val="28"/>
-          <w:szCs w:val="28"/>
-          <w:lang w:val="id-ID"/>
-        </w:rPr>
-      </w:pPr>
-    </w:p>
-    <w:p>
-      <w:pPr>
-        <w:spacing w:after="0" w:line="360" w:lineRule="auto"/>
-        <w:jc w:val="center"/>
-        <w:rPr>
-          <w:rFonts w:ascii="Arial" w:hAnsi="Arial" w:cs="Arial"/>
-          <w:bCs/>
-          <w:sz w:val="28"/>
-          <w:szCs w:val="28"/>
-          <w:lang w:val="id-ID"/>
-        </w:rPr>
-      </w:pPr>
-    </w:p>
-    <w:p>
-      <w:pPr>
-        <w:spacing w:after="0" w:line="360" w:lineRule="auto"/>
-        <w:jc w:val="center"/>
-        <w:rPr>
-          <w:rFonts w:ascii="Arial" w:hAnsi="Arial" w:cs="Arial"/>
-          <w:bCs/>
-          <w:sz w:val="28"/>
-          <w:szCs w:val="28"/>
-          <w:lang w:val="id-ID"/>
-        </w:rPr>
-      </w:pPr>
-    </w:p>
-    <w:p>
-      <w:pPr>
-        <w:spacing w:after="0" w:line="360" w:lineRule="auto"/>
-        <w:jc w:val="center"/>
-        <w:rPr>
-          <w:rFonts w:ascii="Arial" w:hAnsi="Arial" w:cs="Arial"/>
-          <w:bCs/>
-          <w:sz w:val="28"/>
-          <w:szCs w:val="28"/>
-          <w:lang w:val="id-ID"/>
-        </w:rPr>
-      </w:pPr>
-    </w:p>
-    <w:p>
-      <w:pPr>
-        <w:spacing w:after="0" w:line="360" w:lineRule="auto"/>
-        <w:jc w:val="center"/>
-        <w:rPr>
-          <w:rFonts w:ascii="Arial" w:hAnsi="Arial" w:cs="Arial"/>
-          <w:bCs/>
-          <w:sz w:val="28"/>
-          <w:szCs w:val="28"/>
-          <w:lang w:val="id-ID"/>
-        </w:rPr>
-      </w:pPr>
-    </w:p>
-    <w:p>
-      <w:pPr>
-        <w:spacing w:after="0" w:line="360" w:lineRule="auto"/>
-        <w:jc w:val="center"/>
-        <w:rPr>
-          <w:rFonts w:ascii="Arial" w:hAnsi="Arial" w:cs="Arial"/>
-          <w:bCs/>
-          <w:sz w:val="28"/>
-          <w:szCs w:val="28"/>
-          <w:lang w:val="id-ID"/>
-        </w:rPr>
-      </w:pPr>
-    </w:p>
-    <w:p>
-      <w:pPr>
-        <w:spacing w:after="0" w:line="360" w:lineRule="auto"/>
-        <w:jc w:val="center"/>
-        <w:rPr>
-          <w:rFonts w:ascii="Arial" w:hAnsi="Arial" w:cs="Arial"/>
-          <w:bCs/>
-          <w:sz w:val="28"/>
-          <w:szCs w:val="28"/>
-          <w:lang w:val="id-ID"/>
-        </w:rPr>
-      </w:pPr>
-    </w:p>
-    <w:p>
-      <w:pPr>
-        <w:spacing w:after="0" w:line="360" w:lineRule="auto"/>
-        <w:jc w:val="center"/>
-        <w:rPr>
-          <w:rFonts w:ascii="Arial" w:hAnsi="Arial" w:cs="Arial"/>
-          <w:bCs/>
-          <w:sz w:val="28"/>
-          <w:szCs w:val="28"/>
-          <w:lang w:val="id-ID"/>
-        </w:rPr>
-      </w:pPr>
-    </w:p>
-    <w:p>
-      <w:pPr>
-        <w:spacing w:after="0" w:line="360" w:lineRule="auto"/>
-        <w:jc w:val="center"/>
-        <w:rPr>
-          <w:rFonts w:ascii="Arial" w:hAnsi="Arial" w:cs="Arial"/>
-          <w:bCs/>
-          <w:sz w:val="28"/>
-          <w:szCs w:val="28"/>
-          <w:lang w:val="id-ID"/>
-        </w:rPr>
-      </w:pPr>
-    </w:p>
-    <w:p>
-      <w:pPr>
-        <w:spacing w:after="0" w:line="360" w:lineRule="auto"/>
-        <w:jc w:val="center"/>
-        <w:rPr>
-          <w:rFonts w:ascii="Arial" w:hAnsi="Arial" w:cs="Arial"/>
-          <w:bCs/>
-          <w:sz w:val="28"/>
-          <w:szCs w:val="28"/>
-          <w:lang w:val="id-ID"/>
-        </w:rPr>
-      </w:pPr>
-    </w:p>
-    <w:p>
-      <w:pPr>
-        <w:spacing w:after="0" w:line="360" w:lineRule="auto"/>
-        <w:jc w:val="center"/>
-        <w:rPr>
-          <w:rFonts w:ascii="Arial" w:hAnsi="Arial" w:cs="Arial"/>
-          <w:bCs/>
-          <w:sz w:val="28"/>
-          <w:szCs w:val="28"/>
-          <w:lang w:val="id-ID"/>
-        </w:rPr>
-      </w:pPr>
-    </w:p>
-    <w:p>
-      <w:pPr>
-        <w:spacing w:after="0" w:line="360" w:lineRule="auto"/>
-        <w:jc w:val="center"/>
-        <w:rPr>
-          <w:rFonts w:ascii="Arial" w:hAnsi="Arial" w:cs="Arial"/>
-          <w:bCs/>
-          <w:sz w:val="28"/>
-          <w:szCs w:val="28"/>
-          <w:lang w:val="id-ID"/>
-        </w:rPr>
-      </w:pPr>
+      <w:r>
+        <w:rPr>
+          <w:rFonts w:ascii="Arial" w:hAnsi="Arial" w:cs="Arial"/>
+          <w:bCs/>
+          <w:sz w:val="24"/>
+          <w:szCs w:val="28"/>
+          <w:lang w:val="id-ID"/>
+        </w:rPr>
+        <w:t>Fungsionalitas yang dapat dilakukan oleh masing - masing role digambarkan dalam use case diagram berikut.</w:t>
+      </w:r>
     </w:p>
     <w:p>
       <w:pPr>
@@ -1040,6 +801,19 @@
         </w:rPr>
         <w:t>use case diagram sistem POS minimarket</w:t>
       </w:r>
+    </w:p>
+    <w:p>
+      <w:pPr>
+        <w:spacing w:after="0" w:line="360" w:lineRule="auto"/>
+        <w:jc w:val="center"/>
+        <w:rPr>
+          <w:rFonts w:ascii="Arial" w:hAnsi="Arial" w:cs="Arial"/>
+          <w:bCs/>
+          <w:sz w:val="20"/>
+          <w:szCs w:val="28"/>
+          <w:lang w:val="id-ID"/>
+        </w:rPr>
+      </w:pPr>
     </w:p>
     <w:p>
       <w:pPr>
@@ -1318,47 +1092,7 @@
           <w:szCs w:val="28"/>
           <w:lang w:val="id-ID"/>
         </w:rPr>
-        <w:t xml:space="preserve">Jika </w:t>
-      </w:r>
-      <w:r>
-        <w:rPr>
-          <w:rFonts w:ascii="Arial" w:hAnsi="Arial" w:cs="Arial"/>
-          <w:bCs/>
-          <w:sz w:val="20"/>
-          <w:szCs w:val="28"/>
-          <w:lang w:val="id-ID"/>
-        </w:rPr>
-        <w:t xml:space="preserve">user login sebagai </w:t>
-      </w:r>
-      <w:r>
-        <w:rPr>
-          <w:rFonts w:ascii="Arial" w:hAnsi="Arial" w:cs="Arial"/>
-          <w:bCs/>
-          <w:sz w:val="20"/>
-          <w:szCs w:val="28"/>
-          <w:lang w:val="id-ID"/>
-        </w:rPr>
-        <w:t xml:space="preserve">Admin </w:t>
-      </w:r>
-      <w:r>
-        <w:rPr>
-          <w:rFonts w:ascii="Arial" w:hAnsi="Arial" w:cs="Arial"/>
-          <w:bCs/>
-          <w:sz w:val="20"/>
-          <w:szCs w:val="28"/>
-          <w:lang w:val="id-ID"/>
-        </w:rPr>
-        <w:t>maka ia dapat melakukan</w:t>
-      </w:r>
-      <w:r>
-        <w:rPr>
-          <w:rFonts w:ascii="Arial" w:hAnsi="Arial" w:cs="Arial"/>
-          <w:bCs/>
-          <w:sz w:val="20"/>
-          <w:szCs w:val="28"/>
-          <w:lang w:val="id-ID"/>
-        </w:rPr>
-        <w:t xml:space="preserve"> semua fungsionalitas yang dapat dilakukan oleh role Kasir. Ini dikarenakan </w:t>
+        <w:t xml:space="preserve">Jika user login sebagai Admin maka ia dapat melakukan semua fungsionalitas yang dapat dilakukan oleh role Kasir. Ini dikarenakan </w:t>
       </w:r>
       <w:r>
         <w:rPr>
@@ -1534,27 +1268,7 @@
           <w:szCs w:val="28"/>
           <w:lang w:val="id-ID"/>
         </w:rPr>
-        <w:t xml:space="preserve">Fungsionalitas ini meliputi tambah, ubah, hapus, tampil dan cari untuk data </w:t>
-      </w:r>
-      <w:r>
-        <w:rPr>
-          <w:rFonts w:ascii="Arial" w:hAnsi="Arial" w:cs="Arial"/>
-          <w:bCs/>
-          <w:sz w:val="20"/>
-          <w:szCs w:val="28"/>
-          <w:lang w:val="id-ID"/>
-        </w:rPr>
-        <w:t>Supplier</w:t>
-      </w:r>
-      <w:r>
-        <w:rPr>
-          <w:rFonts w:ascii="Arial" w:hAnsi="Arial" w:cs="Arial"/>
-          <w:bCs/>
-          <w:sz w:val="20"/>
-          <w:szCs w:val="28"/>
-          <w:lang w:val="id-ID"/>
-        </w:rPr>
-        <w:t>.</w:t>
+        <w:t>Fungsionalitas ini meliputi tambah, ubah, hapus, tampil dan cari untuk data Supplier.</w:t>
       </w:r>
     </w:p>
     <w:p>
@@ -1606,18 +1320,20 @@
           <w:szCs w:val="28"/>
           <w:lang w:val="id-ID"/>
         </w:rPr>
-        <w:t>Fungsionalitas ini meliputi tambah, ubah, hapus, ta</w:t>
-      </w:r>
-      <w:r>
-        <w:rPr>
-          <w:rFonts w:ascii="Arial" w:hAnsi="Arial" w:cs="Arial"/>
-          <w:bCs/>
-          <w:sz w:val="20"/>
-          <w:szCs w:val="28"/>
-          <w:lang w:val="id-ID"/>
-        </w:rPr>
-        <w:t>mpil dan cari untuk data barang</w:t>
-      </w:r>
+        <w:t xml:space="preserve">Fungsionalitas ini meliputi tambah, ubah, hapus, tampil dan cari untuk data </w:t>
+      </w:r>
+      <w:r>
+        <w:rPr>
+          <w:rFonts w:ascii="Arial" w:hAnsi="Arial" w:cs="Arial"/>
+          <w:bCs/>
+          <w:sz w:val="20"/>
+          <w:szCs w:val="28"/>
+          <w:lang w:val="id-ID"/>
+        </w:rPr>
+        <w:t>kategori dan data barang</w:t>
+      </w:r>
+      <w:bookmarkStart w:id="0" w:name="_GoBack"/>
+      <w:bookmarkEnd w:id="0"/>
       <w:r>
         <w:rPr>
           <w:rFonts w:ascii="Arial" w:hAnsi="Arial" w:cs="Arial"/>
@@ -1654,7 +1370,17 @@
           <w:szCs w:val="28"/>
           <w:lang w:val="id-ID"/>
         </w:rPr>
-        <w:t>Membuat Promo</w:t>
+        <w:t>Mengelola</w:t>
+      </w:r>
+      <w:r>
+        <w:rPr>
+          <w:rFonts w:ascii="Arial" w:hAnsi="Arial" w:cs="Arial"/>
+          <w:bCs/>
+          <w:sz w:val="20"/>
+          <w:szCs w:val="28"/>
+          <w:lang w:val="id-ID"/>
+        </w:rPr>
+        <w:t xml:space="preserve"> Promo</w:t>
       </w:r>
     </w:p>
     <w:p>
@@ -1678,27 +1404,7 @@
           <w:szCs w:val="28"/>
           <w:lang w:val="id-ID"/>
         </w:rPr>
-        <w:t xml:space="preserve">Fungsionalitas ini meliputi tambah, ubah, hapus, tampil dan cari untuk data </w:t>
-      </w:r>
-      <w:r>
-        <w:rPr>
-          <w:rFonts w:ascii="Arial" w:hAnsi="Arial" w:cs="Arial"/>
-          <w:bCs/>
-          <w:sz w:val="20"/>
-          <w:szCs w:val="28"/>
-          <w:lang w:val="id-ID"/>
-        </w:rPr>
-        <w:t>Promo atau diskon</w:t>
-      </w:r>
-      <w:r>
-        <w:rPr>
-          <w:rFonts w:ascii="Arial" w:hAnsi="Arial" w:cs="Arial"/>
-          <w:bCs/>
-          <w:sz w:val="20"/>
-          <w:szCs w:val="28"/>
-          <w:lang w:val="id-ID"/>
-        </w:rPr>
-        <w:t>.</w:t>
+        <w:t>Fungsionalitas ini meliputi tambah, ubah, hapus, tampil dan cari untuk data Promo atau diskon.</w:t>
       </w:r>
     </w:p>
     <w:p>
@@ -1750,17 +1456,7 @@
           <w:szCs w:val="28"/>
           <w:lang w:val="id-ID"/>
         </w:rPr>
-        <w:t xml:space="preserve">Fungsionalitas ini meliputi </w:t>
-      </w:r>
-      <w:r>
-        <w:rPr>
-          <w:rFonts w:ascii="Arial" w:hAnsi="Arial" w:cs="Arial"/>
-          <w:bCs/>
-          <w:sz w:val="20"/>
-          <w:szCs w:val="28"/>
-          <w:lang w:val="id-ID"/>
-        </w:rPr>
-        <w:t>input data pembelian produk baru.</w:t>
+        <w:t>Fungsionalitas ini meliputi input data pembelian produk baru.</w:t>
       </w:r>
     </w:p>
     <w:p>
@@ -1814,64 +1510,6 @@
         </w:rPr>
         <w:t>Fungsionalitas ini meliputi melihat laporan data penjualan dan pembelian dalam mingguan, bulanan, atau tahun.</w:t>
       </w:r>
-      <w:bookmarkStart w:id="0" w:name="_GoBack"/>
-      <w:bookmarkEnd w:id="0"/>
-    </w:p>
-    <w:p>
-      <w:pPr>
-        <w:pStyle w:val="DaftarParagraf"/>
-        <w:spacing w:after="0" w:line="360" w:lineRule="auto"/>
-        <w:jc w:val="both"/>
-        <w:rPr>
-          <w:rFonts w:ascii="Arial" w:hAnsi="Arial" w:cs="Arial"/>
-          <w:bCs/>
-          <w:sz w:val="20"/>
-          <w:szCs w:val="28"/>
-          <w:lang w:val="id-ID"/>
-        </w:rPr>
-      </w:pPr>
-    </w:p>
-    <w:p>
-      <w:pPr>
-        <w:pStyle w:val="DaftarParagraf"/>
-        <w:spacing w:after="0" w:line="360" w:lineRule="auto"/>
-        <w:jc w:val="both"/>
-        <w:rPr>
-          <w:rFonts w:ascii="Arial" w:hAnsi="Arial" w:cs="Arial"/>
-          <w:bCs/>
-          <w:sz w:val="20"/>
-          <w:szCs w:val="28"/>
-          <w:lang w:val="id-ID"/>
-        </w:rPr>
-      </w:pPr>
-    </w:p>
-    <w:p>
-      <w:pPr>
-        <w:pStyle w:val="DaftarParagraf"/>
-        <w:spacing w:after="0" w:line="360" w:lineRule="auto"/>
-        <w:jc w:val="both"/>
-        <w:rPr>
-          <w:rFonts w:ascii="Arial" w:hAnsi="Arial" w:cs="Arial"/>
-          <w:bCs/>
-          <w:sz w:val="20"/>
-          <w:szCs w:val="28"/>
-          <w:lang w:val="id-ID"/>
-        </w:rPr>
-      </w:pPr>
-    </w:p>
-    <w:p>
-      <w:pPr>
-        <w:pStyle w:val="DaftarParagraf"/>
-        <w:spacing w:after="0" w:line="360" w:lineRule="auto"/>
-        <w:jc w:val="both"/>
-        <w:rPr>
-          <w:rFonts w:ascii="Arial" w:hAnsi="Arial" w:cs="Arial"/>
-          <w:bCs/>
-          <w:sz w:val="20"/>
-          <w:szCs w:val="28"/>
-          <w:lang w:val="id-ID"/>
-        </w:rPr>
-      </w:pPr>
     </w:p>
     <w:sectPr>
       <w:pgSz w:w="11906" w:h="16838"/>

</xml_diff>

<commit_message>
add use case deskripsi login dan mengubah informasi, update flowchart mengubah informasi (add proses input keterangan untuk receipt)
</commit_message>
<xml_diff>
--- a/Requirement Doc.docx
+++ b/Requirement Doc.docx
@@ -1164,7 +1164,47 @@
           <w:szCs w:val="28"/>
           <w:lang w:val="id-ID"/>
         </w:rPr>
-        <w:t>Fungsionalitas ini meliputi mengubah informasi nama, alamat, nomor telp, dan email minimarket.</w:t>
+        <w:t>Fungsionalitas ini meliputi mengubah info</w:t>
+      </w:r>
+      <w:r>
+        <w:rPr>
+          <w:rFonts w:ascii="Arial" w:hAnsi="Arial" w:cs="Arial"/>
+          <w:bCs/>
+          <w:sz w:val="20"/>
+          <w:szCs w:val="28"/>
+          <w:lang w:val="id-ID"/>
+        </w:rPr>
+        <w:t xml:space="preserve">rmasi nama, alamat, nomor telp, </w:t>
+      </w:r>
+      <w:r>
+        <w:rPr>
+          <w:rFonts w:ascii="Arial" w:hAnsi="Arial" w:cs="Arial"/>
+          <w:bCs/>
+          <w:sz w:val="20"/>
+          <w:szCs w:val="28"/>
+          <w:lang w:val="id-ID"/>
+        </w:rPr>
+        <w:t>email minimarket</w:t>
+      </w:r>
+      <w:r>
+        <w:rPr>
+          <w:rFonts w:ascii="Arial" w:hAnsi="Arial" w:cs="Arial"/>
+          <w:bCs/>
+          <w:sz w:val="20"/>
+          <w:szCs w:val="28"/>
+          <w:lang w:val="id-ID"/>
+        </w:rPr>
+        <w:t>, dan keterangan (berisi ucapan terimakasih atau informasi promo yang ditampilkan di receipt)</w:t>
+      </w:r>
+      <w:r>
+        <w:rPr>
+          <w:rFonts w:ascii="Arial" w:hAnsi="Arial" w:cs="Arial"/>
+          <w:bCs/>
+          <w:sz w:val="20"/>
+          <w:szCs w:val="28"/>
+          <w:lang w:val="id-ID"/>
+        </w:rPr>
+        <w:t>.</w:t>
       </w:r>
     </w:p>
     <w:p>
@@ -1332,8 +1372,6 @@
         </w:rPr>
         <w:t>kategori dan data barang</w:t>
       </w:r>
-      <w:bookmarkStart w:id="0" w:name="_GoBack"/>
-      <w:bookmarkEnd w:id="0"/>
       <w:r>
         <w:rPr>
           <w:rFonts w:ascii="Arial" w:hAnsi="Arial" w:cs="Arial"/>
@@ -1510,6 +1548,1707 @@
         </w:rPr>
         <w:t>Fungsionalitas ini meliputi melihat laporan data penjualan dan pembelian dalam mingguan, bulanan, atau tahun.</w:t>
       </w:r>
+    </w:p>
+    <w:p>
+      <w:pPr>
+        <w:rPr>
+          <w:rFonts w:ascii="Arial" w:hAnsi="Arial" w:cs="Arial"/>
+          <w:bCs/>
+          <w:sz w:val="20"/>
+          <w:szCs w:val="28"/>
+          <w:lang w:val="id-ID"/>
+        </w:rPr>
+      </w:pPr>
+      <w:r>
+        <w:rPr>
+          <w:rFonts w:ascii="Arial" w:hAnsi="Arial" w:cs="Arial"/>
+          <w:bCs/>
+          <w:sz w:val="20"/>
+          <w:szCs w:val="28"/>
+          <w:lang w:val="id-ID"/>
+        </w:rPr>
+        <w:br w:type="page"/>
+      </w:r>
+    </w:p>
+    <w:p>
+      <w:pPr>
+        <w:spacing w:after="0" w:line="360" w:lineRule="auto"/>
+        <w:jc w:val="both"/>
+        <w:rPr>
+          <w:rFonts w:ascii="Arial" w:hAnsi="Arial" w:cs="Arial"/>
+          <w:bCs/>
+          <w:sz w:val="20"/>
+          <w:szCs w:val="28"/>
+          <w:lang w:val="id-ID"/>
+        </w:rPr>
+      </w:pPr>
+      <w:r>
+        <w:rPr>
+          <w:rFonts w:ascii="Arial" w:hAnsi="Arial" w:cs="Arial"/>
+          <w:bCs/>
+          <w:sz w:val="20"/>
+          <w:szCs w:val="28"/>
+          <w:lang w:val="id-ID"/>
+        </w:rPr>
+        <w:lastRenderedPageBreak/>
+        <w:t>Use Case Description</w:t>
+      </w:r>
+    </w:p>
+    <w:p>
+      <w:pPr>
+        <w:spacing w:after="0" w:line="360" w:lineRule="auto"/>
+        <w:jc w:val="both"/>
+        <w:rPr>
+          <w:rFonts w:ascii="Arial" w:hAnsi="Arial" w:cs="Arial"/>
+          <w:bCs/>
+          <w:sz w:val="20"/>
+          <w:szCs w:val="28"/>
+          <w:lang w:val="id-ID"/>
+        </w:rPr>
+      </w:pPr>
+    </w:p>
+    <w:p>
+      <w:pPr>
+        <w:spacing w:after="0" w:line="360" w:lineRule="auto"/>
+        <w:jc w:val="both"/>
+        <w:rPr>
+          <w:rFonts w:ascii="Arial" w:hAnsi="Arial" w:cs="Arial"/>
+          <w:bCs/>
+          <w:sz w:val="20"/>
+          <w:szCs w:val="28"/>
+          <w:lang w:val="id-ID"/>
+        </w:rPr>
+      </w:pPr>
+      <w:r>
+        <w:rPr>
+          <w:rFonts w:ascii="Arial" w:hAnsi="Arial" w:cs="Arial"/>
+          <w:bCs/>
+          <w:sz w:val="20"/>
+          <w:szCs w:val="28"/>
+          <w:lang w:val="id-ID"/>
+        </w:rPr>
+        <w:t>1. Login</w:t>
+      </w:r>
+    </w:p>
+    <w:tbl>
+      <w:tblPr>
+        <w:tblStyle w:val="KisiTabel"/>
+        <w:tblW w:w="0" w:type="auto"/>
+        <w:tblLook w:val="04A0" w:firstRow="1" w:lastRow="0" w:firstColumn="1" w:lastColumn="0" w:noHBand="0" w:noVBand="1"/>
+      </w:tblPr>
+      <w:tblGrid>
+        <w:gridCol w:w="2122"/>
+        <w:gridCol w:w="6372"/>
+      </w:tblGrid>
+      <w:tr>
+        <w:tc>
+          <w:tcPr>
+            <w:tcW w:w="2122" w:type="dxa"/>
+            <w:vAlign w:val="center"/>
+          </w:tcPr>
+          <w:p>
+            <w:pPr>
+              <w:spacing w:line="360" w:lineRule="auto"/>
+              <w:rPr>
+                <w:rFonts w:ascii="Arial" w:hAnsi="Arial" w:cs="Arial"/>
+                <w:b/>
+                <w:bCs/>
+                <w:sz w:val="20"/>
+                <w:szCs w:val="28"/>
+                <w:lang w:val="id-ID"/>
+              </w:rPr>
+            </w:pPr>
+            <w:bookmarkStart w:id="0" w:name="_Hlk491671888"/>
+            <w:r>
+              <w:rPr>
+                <w:rFonts w:ascii="Arial" w:hAnsi="Arial" w:cs="Arial"/>
+                <w:b/>
+                <w:bCs/>
+                <w:sz w:val="20"/>
+                <w:szCs w:val="28"/>
+                <w:lang w:val="id-ID"/>
+              </w:rPr>
+              <w:t>Nama Use Case</w:t>
+            </w:r>
+          </w:p>
+        </w:tc>
+        <w:tc>
+          <w:tcPr>
+            <w:tcW w:w="6372" w:type="dxa"/>
+          </w:tcPr>
+          <w:p>
+            <w:pPr>
+              <w:spacing w:line="360" w:lineRule="auto"/>
+              <w:jc w:val="both"/>
+              <w:rPr>
+                <w:rFonts w:ascii="Arial" w:hAnsi="Arial" w:cs="Arial"/>
+                <w:bCs/>
+                <w:sz w:val="20"/>
+                <w:szCs w:val="28"/>
+                <w:lang w:val="id-ID"/>
+              </w:rPr>
+            </w:pPr>
+            <w:r>
+              <w:rPr>
+                <w:rFonts w:ascii="Arial" w:hAnsi="Arial" w:cs="Arial"/>
+                <w:bCs/>
+                <w:sz w:val="20"/>
+                <w:szCs w:val="28"/>
+                <w:lang w:val="id-ID"/>
+              </w:rPr>
+              <w:t>Login</w:t>
+            </w:r>
+          </w:p>
+        </w:tc>
+      </w:tr>
+      <w:tr>
+        <w:tc>
+          <w:tcPr>
+            <w:tcW w:w="2122" w:type="dxa"/>
+            <w:vAlign w:val="center"/>
+          </w:tcPr>
+          <w:p>
+            <w:pPr>
+              <w:spacing w:line="360" w:lineRule="auto"/>
+              <w:rPr>
+                <w:rFonts w:ascii="Arial" w:hAnsi="Arial" w:cs="Arial"/>
+                <w:b/>
+                <w:bCs/>
+                <w:sz w:val="20"/>
+                <w:szCs w:val="28"/>
+                <w:lang w:val="id-ID"/>
+              </w:rPr>
+            </w:pPr>
+            <w:r>
+              <w:rPr>
+                <w:rFonts w:ascii="Arial" w:hAnsi="Arial" w:cs="Arial"/>
+                <w:b/>
+                <w:bCs/>
+                <w:sz w:val="20"/>
+                <w:szCs w:val="28"/>
+                <w:lang w:val="id-ID"/>
+              </w:rPr>
+              <w:t>Aktor</w:t>
+            </w:r>
+          </w:p>
+        </w:tc>
+        <w:tc>
+          <w:tcPr>
+            <w:tcW w:w="6372" w:type="dxa"/>
+          </w:tcPr>
+          <w:p>
+            <w:pPr>
+              <w:spacing w:line="360" w:lineRule="auto"/>
+              <w:jc w:val="both"/>
+              <w:rPr>
+                <w:rFonts w:ascii="Arial" w:hAnsi="Arial" w:cs="Arial"/>
+                <w:bCs/>
+                <w:sz w:val="20"/>
+                <w:szCs w:val="28"/>
+                <w:lang w:val="id-ID"/>
+              </w:rPr>
+            </w:pPr>
+            <w:r>
+              <w:rPr>
+                <w:rFonts w:ascii="Arial" w:hAnsi="Arial" w:cs="Arial"/>
+                <w:bCs/>
+                <w:sz w:val="20"/>
+                <w:szCs w:val="28"/>
+                <w:lang w:val="id-ID"/>
+              </w:rPr>
+              <w:t>User (Admin atau Kasir)</w:t>
+            </w:r>
+          </w:p>
+        </w:tc>
+      </w:tr>
+      <w:tr>
+        <w:tc>
+          <w:tcPr>
+            <w:tcW w:w="2122" w:type="dxa"/>
+            <w:vAlign w:val="center"/>
+          </w:tcPr>
+          <w:p>
+            <w:pPr>
+              <w:spacing w:line="360" w:lineRule="auto"/>
+              <w:rPr>
+                <w:rFonts w:ascii="Arial" w:hAnsi="Arial" w:cs="Arial"/>
+                <w:b/>
+                <w:bCs/>
+                <w:sz w:val="20"/>
+                <w:szCs w:val="28"/>
+                <w:lang w:val="id-ID"/>
+              </w:rPr>
+            </w:pPr>
+            <w:r>
+              <w:rPr>
+                <w:rFonts w:ascii="Arial" w:hAnsi="Arial" w:cs="Arial"/>
+                <w:b/>
+                <w:bCs/>
+                <w:sz w:val="20"/>
+                <w:szCs w:val="28"/>
+                <w:lang w:val="id-ID"/>
+              </w:rPr>
+              <w:t>Deskripsi Singkat</w:t>
+            </w:r>
+          </w:p>
+        </w:tc>
+        <w:tc>
+          <w:tcPr>
+            <w:tcW w:w="6372" w:type="dxa"/>
+          </w:tcPr>
+          <w:p>
+            <w:pPr>
+              <w:spacing w:line="360" w:lineRule="auto"/>
+              <w:jc w:val="both"/>
+              <w:rPr>
+                <w:rFonts w:ascii="Arial" w:hAnsi="Arial" w:cs="Arial"/>
+                <w:bCs/>
+                <w:sz w:val="20"/>
+                <w:szCs w:val="28"/>
+                <w:lang w:val="id-ID"/>
+              </w:rPr>
+            </w:pPr>
+            <w:r>
+              <w:rPr>
+                <w:rFonts w:ascii="Arial" w:hAnsi="Arial" w:cs="Arial"/>
+                <w:bCs/>
+                <w:sz w:val="20"/>
+                <w:szCs w:val="28"/>
+                <w:lang w:val="id-ID"/>
+              </w:rPr>
+              <w:t>Use case menggambarkan bagaimana user melakukan login ke sistem POS</w:t>
+            </w:r>
+          </w:p>
+        </w:tc>
+      </w:tr>
+      <w:tr>
+        <w:tc>
+          <w:tcPr>
+            <w:tcW w:w="2122" w:type="dxa"/>
+            <w:vAlign w:val="center"/>
+          </w:tcPr>
+          <w:p>
+            <w:pPr>
+              <w:spacing w:line="360" w:lineRule="auto"/>
+              <w:rPr>
+                <w:rFonts w:ascii="Arial" w:hAnsi="Arial" w:cs="Arial"/>
+                <w:b/>
+                <w:bCs/>
+                <w:sz w:val="20"/>
+                <w:szCs w:val="28"/>
+                <w:lang w:val="id-ID"/>
+              </w:rPr>
+            </w:pPr>
+            <w:r>
+              <w:rPr>
+                <w:rFonts w:ascii="Arial" w:hAnsi="Arial" w:cs="Arial"/>
+                <w:b/>
+                <w:bCs/>
+                <w:sz w:val="20"/>
+                <w:szCs w:val="28"/>
+                <w:lang w:val="id-ID"/>
+              </w:rPr>
+              <w:t>Pre Condition</w:t>
+            </w:r>
+          </w:p>
+        </w:tc>
+        <w:tc>
+          <w:tcPr>
+            <w:tcW w:w="6372" w:type="dxa"/>
+          </w:tcPr>
+          <w:p>
+            <w:pPr>
+              <w:spacing w:line="360" w:lineRule="auto"/>
+              <w:jc w:val="both"/>
+              <w:rPr>
+                <w:rFonts w:ascii="Arial" w:hAnsi="Arial" w:cs="Arial"/>
+                <w:bCs/>
+                <w:sz w:val="20"/>
+                <w:szCs w:val="28"/>
+                <w:lang w:val="id-ID"/>
+              </w:rPr>
+            </w:pPr>
+            <w:r>
+              <w:rPr>
+                <w:rFonts w:ascii="Arial" w:hAnsi="Arial" w:cs="Arial"/>
+                <w:bCs/>
+                <w:sz w:val="20"/>
+                <w:szCs w:val="28"/>
+                <w:lang w:val="id-ID"/>
+              </w:rPr>
+              <w:t>User harus telah memiliki ID Pegawai dan Password yang terdata dalam sistem</w:t>
+            </w:r>
+          </w:p>
+        </w:tc>
+      </w:tr>
+      <w:tr>
+        <w:tc>
+          <w:tcPr>
+            <w:tcW w:w="2122" w:type="dxa"/>
+            <w:vMerge w:val="restart"/>
+            <w:vAlign w:val="center"/>
+          </w:tcPr>
+          <w:p>
+            <w:pPr>
+              <w:spacing w:line="360" w:lineRule="auto"/>
+              <w:rPr>
+                <w:rFonts w:ascii="Arial" w:hAnsi="Arial" w:cs="Arial"/>
+                <w:b/>
+                <w:bCs/>
+                <w:sz w:val="20"/>
+                <w:szCs w:val="28"/>
+                <w:lang w:val="id-ID"/>
+              </w:rPr>
+            </w:pPr>
+            <w:r>
+              <w:rPr>
+                <w:rFonts w:ascii="Arial" w:hAnsi="Arial" w:cs="Arial"/>
+                <w:b/>
+                <w:bCs/>
+                <w:sz w:val="20"/>
+                <w:szCs w:val="28"/>
+                <w:lang w:val="id-ID"/>
+              </w:rPr>
+              <w:t>Flow Of Event</w:t>
+            </w:r>
+          </w:p>
+        </w:tc>
+        <w:tc>
+          <w:tcPr>
+            <w:tcW w:w="6372" w:type="dxa"/>
+          </w:tcPr>
+          <w:p>
+            <w:pPr>
+              <w:spacing w:line="360" w:lineRule="auto"/>
+              <w:jc w:val="both"/>
+              <w:rPr>
+                <w:rFonts w:ascii="Arial" w:hAnsi="Arial" w:cs="Arial"/>
+                <w:bCs/>
+                <w:sz w:val="20"/>
+                <w:szCs w:val="28"/>
+                <w:lang w:val="id-ID"/>
+              </w:rPr>
+            </w:pPr>
+            <w:r>
+              <w:rPr>
+                <w:rFonts w:ascii="Arial" w:hAnsi="Arial" w:cs="Arial"/>
+                <w:bCs/>
+                <w:sz w:val="20"/>
+                <w:szCs w:val="28"/>
+                <w:lang w:val="id-ID"/>
+              </w:rPr>
+              <w:t>1. Use case dimulai ketika user mengakses halaman login sistem</w:t>
+            </w:r>
+          </w:p>
+        </w:tc>
+      </w:tr>
+      <w:tr>
+        <w:tc>
+          <w:tcPr>
+            <w:tcW w:w="2122" w:type="dxa"/>
+            <w:vMerge/>
+            <w:vAlign w:val="center"/>
+          </w:tcPr>
+          <w:p>
+            <w:pPr>
+              <w:spacing w:line="360" w:lineRule="auto"/>
+              <w:rPr>
+                <w:rFonts w:ascii="Arial" w:hAnsi="Arial" w:cs="Arial"/>
+                <w:b/>
+                <w:bCs/>
+                <w:sz w:val="20"/>
+                <w:szCs w:val="28"/>
+                <w:lang w:val="id-ID"/>
+              </w:rPr>
+            </w:pPr>
+          </w:p>
+        </w:tc>
+        <w:tc>
+          <w:tcPr>
+            <w:tcW w:w="6372" w:type="dxa"/>
+          </w:tcPr>
+          <w:p>
+            <w:pPr>
+              <w:spacing w:line="360" w:lineRule="auto"/>
+              <w:jc w:val="both"/>
+              <w:rPr>
+                <w:rFonts w:ascii="Arial" w:hAnsi="Arial" w:cs="Arial"/>
+                <w:bCs/>
+                <w:sz w:val="20"/>
+                <w:szCs w:val="28"/>
+                <w:lang w:val="id-ID"/>
+              </w:rPr>
+            </w:pPr>
+            <w:r>
+              <w:rPr>
+                <w:rFonts w:ascii="Arial" w:hAnsi="Arial" w:cs="Arial"/>
+                <w:bCs/>
+                <w:sz w:val="20"/>
+                <w:szCs w:val="28"/>
+                <w:lang w:val="id-ID"/>
+              </w:rPr>
+              <w:t>2. Sistem menampilkan halaman login dan meminta user memasukkan ID Pegawai dan Password</w:t>
+            </w:r>
+          </w:p>
+        </w:tc>
+      </w:tr>
+      <w:tr>
+        <w:tc>
+          <w:tcPr>
+            <w:tcW w:w="2122" w:type="dxa"/>
+            <w:vMerge/>
+            <w:vAlign w:val="center"/>
+          </w:tcPr>
+          <w:p>
+            <w:pPr>
+              <w:spacing w:line="360" w:lineRule="auto"/>
+              <w:rPr>
+                <w:rFonts w:ascii="Arial" w:hAnsi="Arial" w:cs="Arial"/>
+                <w:b/>
+                <w:bCs/>
+                <w:sz w:val="20"/>
+                <w:szCs w:val="28"/>
+                <w:lang w:val="id-ID"/>
+              </w:rPr>
+            </w:pPr>
+          </w:p>
+        </w:tc>
+        <w:tc>
+          <w:tcPr>
+            <w:tcW w:w="6372" w:type="dxa"/>
+          </w:tcPr>
+          <w:p>
+            <w:pPr>
+              <w:spacing w:line="360" w:lineRule="auto"/>
+              <w:jc w:val="both"/>
+              <w:rPr>
+                <w:rFonts w:ascii="Arial" w:hAnsi="Arial" w:cs="Arial"/>
+                <w:bCs/>
+                <w:sz w:val="20"/>
+                <w:szCs w:val="28"/>
+                <w:lang w:val="id-ID"/>
+              </w:rPr>
+            </w:pPr>
+            <w:r>
+              <w:rPr>
+                <w:rFonts w:ascii="Arial" w:hAnsi="Arial" w:cs="Arial"/>
+                <w:bCs/>
+                <w:sz w:val="20"/>
+                <w:szCs w:val="28"/>
+                <w:lang w:val="id-ID"/>
+              </w:rPr>
+              <w:t>3. User memasukkan ID Pegawai dan password</w:t>
+            </w:r>
+          </w:p>
+        </w:tc>
+      </w:tr>
+      <w:tr>
+        <w:tc>
+          <w:tcPr>
+            <w:tcW w:w="2122" w:type="dxa"/>
+            <w:vMerge/>
+            <w:vAlign w:val="center"/>
+          </w:tcPr>
+          <w:p>
+            <w:pPr>
+              <w:spacing w:line="360" w:lineRule="auto"/>
+              <w:rPr>
+                <w:rFonts w:ascii="Arial" w:hAnsi="Arial" w:cs="Arial"/>
+                <w:b/>
+                <w:bCs/>
+                <w:sz w:val="20"/>
+                <w:szCs w:val="28"/>
+                <w:lang w:val="id-ID"/>
+              </w:rPr>
+            </w:pPr>
+          </w:p>
+        </w:tc>
+        <w:tc>
+          <w:tcPr>
+            <w:tcW w:w="6372" w:type="dxa"/>
+          </w:tcPr>
+          <w:p>
+            <w:pPr>
+              <w:spacing w:line="360" w:lineRule="auto"/>
+              <w:jc w:val="both"/>
+              <w:rPr>
+                <w:rFonts w:ascii="Arial" w:hAnsi="Arial" w:cs="Arial"/>
+                <w:bCs/>
+                <w:sz w:val="20"/>
+                <w:szCs w:val="28"/>
+                <w:lang w:val="id-ID"/>
+              </w:rPr>
+            </w:pPr>
+            <w:r>
+              <w:rPr>
+                <w:rFonts w:ascii="Arial" w:hAnsi="Arial" w:cs="Arial"/>
+                <w:bCs/>
+                <w:sz w:val="20"/>
+                <w:szCs w:val="28"/>
+                <w:lang w:val="id-ID"/>
+              </w:rPr>
+              <w:t>4. User menekan tombol login</w:t>
+            </w:r>
+          </w:p>
+        </w:tc>
+      </w:tr>
+      <w:tr>
+        <w:tc>
+          <w:tcPr>
+            <w:tcW w:w="2122" w:type="dxa"/>
+            <w:vMerge/>
+            <w:vAlign w:val="center"/>
+          </w:tcPr>
+          <w:p>
+            <w:pPr>
+              <w:spacing w:line="360" w:lineRule="auto"/>
+              <w:rPr>
+                <w:rFonts w:ascii="Arial" w:hAnsi="Arial" w:cs="Arial"/>
+                <w:b/>
+                <w:bCs/>
+                <w:sz w:val="20"/>
+                <w:szCs w:val="28"/>
+                <w:lang w:val="id-ID"/>
+              </w:rPr>
+            </w:pPr>
+          </w:p>
+        </w:tc>
+        <w:tc>
+          <w:tcPr>
+            <w:tcW w:w="6372" w:type="dxa"/>
+          </w:tcPr>
+          <w:p>
+            <w:pPr>
+              <w:spacing w:line="360" w:lineRule="auto"/>
+              <w:jc w:val="both"/>
+              <w:rPr>
+                <w:rFonts w:ascii="Arial" w:hAnsi="Arial" w:cs="Arial"/>
+                <w:bCs/>
+                <w:sz w:val="20"/>
+                <w:szCs w:val="28"/>
+                <w:lang w:val="id-ID"/>
+              </w:rPr>
+            </w:pPr>
+            <w:r>
+              <w:rPr>
+                <w:rFonts w:ascii="Arial" w:hAnsi="Arial" w:cs="Arial"/>
+                <w:bCs/>
+                <w:sz w:val="20"/>
+                <w:szCs w:val="28"/>
+                <w:lang w:val="id-ID"/>
+              </w:rPr>
+              <w:t>5. Sistem melakukan pengecekan ID Pegawai dan password,</w:t>
+            </w:r>
+          </w:p>
+        </w:tc>
+      </w:tr>
+      <w:tr>
+        <w:tc>
+          <w:tcPr>
+            <w:tcW w:w="2122" w:type="dxa"/>
+            <w:vMerge/>
+            <w:vAlign w:val="center"/>
+          </w:tcPr>
+          <w:p>
+            <w:pPr>
+              <w:spacing w:line="360" w:lineRule="auto"/>
+              <w:rPr>
+                <w:rFonts w:ascii="Arial" w:hAnsi="Arial" w:cs="Arial"/>
+                <w:b/>
+                <w:bCs/>
+                <w:sz w:val="20"/>
+                <w:szCs w:val="28"/>
+                <w:lang w:val="id-ID"/>
+              </w:rPr>
+            </w:pPr>
+          </w:p>
+        </w:tc>
+        <w:tc>
+          <w:tcPr>
+            <w:tcW w:w="6372" w:type="dxa"/>
+          </w:tcPr>
+          <w:p>
+            <w:pPr>
+              <w:spacing w:line="360" w:lineRule="auto"/>
+              <w:jc w:val="both"/>
+              <w:rPr>
+                <w:rFonts w:ascii="Arial" w:hAnsi="Arial" w:cs="Arial"/>
+                <w:bCs/>
+                <w:sz w:val="20"/>
+                <w:szCs w:val="28"/>
+                <w:lang w:val="id-ID"/>
+              </w:rPr>
+            </w:pPr>
+            <w:r>
+              <w:rPr>
+                <w:rFonts w:ascii="Arial" w:hAnsi="Arial" w:cs="Arial"/>
+                <w:bCs/>
+                <w:sz w:val="20"/>
+                <w:szCs w:val="28"/>
+                <w:lang w:val="id-ID"/>
+              </w:rPr>
+              <w:t>6. Sistem menampilkan pesan bahwa login berhasil</w:t>
+            </w:r>
+          </w:p>
+        </w:tc>
+      </w:tr>
+      <w:tr>
+        <w:tc>
+          <w:tcPr>
+            <w:tcW w:w="2122" w:type="dxa"/>
+            <w:vMerge/>
+            <w:vAlign w:val="center"/>
+          </w:tcPr>
+          <w:p>
+            <w:pPr>
+              <w:spacing w:line="360" w:lineRule="auto"/>
+              <w:rPr>
+                <w:rFonts w:ascii="Arial" w:hAnsi="Arial" w:cs="Arial"/>
+                <w:b/>
+                <w:bCs/>
+                <w:sz w:val="20"/>
+                <w:szCs w:val="28"/>
+                <w:lang w:val="id-ID"/>
+              </w:rPr>
+            </w:pPr>
+          </w:p>
+        </w:tc>
+        <w:tc>
+          <w:tcPr>
+            <w:tcW w:w="6372" w:type="dxa"/>
+          </w:tcPr>
+          <w:p>
+            <w:pPr>
+              <w:spacing w:line="360" w:lineRule="auto"/>
+              <w:jc w:val="both"/>
+              <w:rPr>
+                <w:rFonts w:ascii="Arial" w:hAnsi="Arial" w:cs="Arial"/>
+                <w:bCs/>
+                <w:sz w:val="20"/>
+                <w:szCs w:val="28"/>
+                <w:lang w:val="id-ID"/>
+              </w:rPr>
+            </w:pPr>
+            <w:r>
+              <w:rPr>
+                <w:rFonts w:ascii="Arial" w:hAnsi="Arial" w:cs="Arial"/>
+                <w:bCs/>
+                <w:sz w:val="20"/>
+                <w:szCs w:val="28"/>
+                <w:lang w:val="id-ID"/>
+              </w:rPr>
+              <w:t>7. Sistem mengecek role yang dimiliki user</w:t>
+            </w:r>
+          </w:p>
+        </w:tc>
+      </w:tr>
+      <w:tr>
+        <w:tc>
+          <w:tcPr>
+            <w:tcW w:w="2122" w:type="dxa"/>
+            <w:vMerge/>
+            <w:vAlign w:val="center"/>
+          </w:tcPr>
+          <w:p>
+            <w:pPr>
+              <w:spacing w:line="360" w:lineRule="auto"/>
+              <w:rPr>
+                <w:rFonts w:ascii="Arial" w:hAnsi="Arial" w:cs="Arial"/>
+                <w:b/>
+                <w:bCs/>
+                <w:sz w:val="20"/>
+                <w:szCs w:val="28"/>
+                <w:lang w:val="id-ID"/>
+              </w:rPr>
+            </w:pPr>
+          </w:p>
+        </w:tc>
+        <w:tc>
+          <w:tcPr>
+            <w:tcW w:w="6372" w:type="dxa"/>
+          </w:tcPr>
+          <w:p>
+            <w:pPr>
+              <w:spacing w:line="360" w:lineRule="auto"/>
+              <w:jc w:val="both"/>
+              <w:rPr>
+                <w:rFonts w:ascii="Arial" w:hAnsi="Arial" w:cs="Arial"/>
+                <w:bCs/>
+                <w:sz w:val="20"/>
+                <w:szCs w:val="28"/>
+                <w:lang w:val="id-ID"/>
+              </w:rPr>
+            </w:pPr>
+            <w:r>
+              <w:rPr>
+                <w:rFonts w:ascii="Arial" w:hAnsi="Arial" w:cs="Arial"/>
+                <w:bCs/>
+                <w:sz w:val="20"/>
+                <w:szCs w:val="28"/>
+                <w:lang w:val="id-ID"/>
+              </w:rPr>
+              <w:t>8. Sistem menampilkan halaman awal sesuai dengan role yang dimiliki user</w:t>
+            </w:r>
+          </w:p>
+        </w:tc>
+      </w:tr>
+      <w:tr>
+        <w:tc>
+          <w:tcPr>
+            <w:tcW w:w="2122" w:type="dxa"/>
+            <w:vMerge/>
+            <w:vAlign w:val="center"/>
+          </w:tcPr>
+          <w:p>
+            <w:pPr>
+              <w:spacing w:line="360" w:lineRule="auto"/>
+              <w:rPr>
+                <w:rFonts w:ascii="Arial" w:hAnsi="Arial" w:cs="Arial"/>
+                <w:b/>
+                <w:bCs/>
+                <w:sz w:val="20"/>
+                <w:szCs w:val="28"/>
+                <w:lang w:val="id-ID"/>
+              </w:rPr>
+            </w:pPr>
+          </w:p>
+        </w:tc>
+        <w:tc>
+          <w:tcPr>
+            <w:tcW w:w="6372" w:type="dxa"/>
+          </w:tcPr>
+          <w:p>
+            <w:pPr>
+              <w:spacing w:line="360" w:lineRule="auto"/>
+              <w:jc w:val="both"/>
+              <w:rPr>
+                <w:rFonts w:ascii="Arial" w:hAnsi="Arial" w:cs="Arial"/>
+                <w:bCs/>
+                <w:sz w:val="20"/>
+                <w:szCs w:val="28"/>
+                <w:lang w:val="id-ID"/>
+              </w:rPr>
+            </w:pPr>
+            <w:r>
+              <w:rPr>
+                <w:rFonts w:ascii="Arial" w:hAnsi="Arial" w:cs="Arial"/>
+                <w:bCs/>
+                <w:sz w:val="20"/>
+                <w:szCs w:val="28"/>
+                <w:lang w:val="id-ID"/>
+              </w:rPr>
+              <w:t>9. Use case selesai</w:t>
+            </w:r>
+          </w:p>
+        </w:tc>
+      </w:tr>
+      <w:tr>
+        <w:tc>
+          <w:tcPr>
+            <w:tcW w:w="2122" w:type="dxa"/>
+            <w:vAlign w:val="center"/>
+          </w:tcPr>
+          <w:p>
+            <w:pPr>
+              <w:spacing w:line="360" w:lineRule="auto"/>
+              <w:rPr>
+                <w:rFonts w:ascii="Arial" w:hAnsi="Arial" w:cs="Arial"/>
+                <w:b/>
+                <w:bCs/>
+                <w:sz w:val="20"/>
+                <w:szCs w:val="28"/>
+                <w:lang w:val="id-ID"/>
+              </w:rPr>
+            </w:pPr>
+            <w:r>
+              <w:rPr>
+                <w:rFonts w:ascii="Arial" w:hAnsi="Arial" w:cs="Arial"/>
+                <w:b/>
+                <w:bCs/>
+                <w:sz w:val="20"/>
+                <w:szCs w:val="28"/>
+                <w:lang w:val="id-ID"/>
+              </w:rPr>
+              <w:t>Post Condition</w:t>
+            </w:r>
+          </w:p>
+        </w:tc>
+        <w:tc>
+          <w:tcPr>
+            <w:tcW w:w="6372" w:type="dxa"/>
+          </w:tcPr>
+          <w:p>
+            <w:pPr>
+              <w:spacing w:line="360" w:lineRule="auto"/>
+              <w:jc w:val="both"/>
+              <w:rPr>
+                <w:rFonts w:ascii="Arial" w:hAnsi="Arial" w:cs="Arial"/>
+                <w:bCs/>
+                <w:sz w:val="20"/>
+                <w:szCs w:val="28"/>
+                <w:lang w:val="id-ID"/>
+              </w:rPr>
+            </w:pPr>
+            <w:r>
+              <w:rPr>
+                <w:rFonts w:ascii="Arial" w:hAnsi="Arial" w:cs="Arial"/>
+                <w:bCs/>
+                <w:sz w:val="20"/>
+                <w:szCs w:val="28"/>
+                <w:lang w:val="id-ID"/>
+              </w:rPr>
+              <w:t xml:space="preserve">Sistem menampilkan halaman </w:t>
+            </w:r>
+            <w:r>
+              <w:rPr>
+                <w:rFonts w:ascii="Arial" w:hAnsi="Arial" w:cs="Arial"/>
+                <w:bCs/>
+                <w:sz w:val="20"/>
+                <w:szCs w:val="28"/>
+                <w:lang w:val="id-ID"/>
+              </w:rPr>
+              <w:t>awal</w:t>
+            </w:r>
+            <w:r>
+              <w:rPr>
+                <w:rFonts w:ascii="Arial" w:hAnsi="Arial" w:cs="Arial"/>
+                <w:bCs/>
+                <w:sz w:val="20"/>
+                <w:szCs w:val="28"/>
+                <w:lang w:val="id-ID"/>
+              </w:rPr>
+              <w:t xml:space="preserve"> untuk user sesuai dengan role yang dimiliki user</w:t>
+            </w:r>
+          </w:p>
+        </w:tc>
+      </w:tr>
+      <w:tr>
+        <w:tc>
+          <w:tcPr>
+            <w:tcW w:w="2122" w:type="dxa"/>
+            <w:vAlign w:val="center"/>
+          </w:tcPr>
+          <w:p>
+            <w:pPr>
+              <w:spacing w:line="360" w:lineRule="auto"/>
+              <w:rPr>
+                <w:rFonts w:ascii="Arial" w:hAnsi="Arial" w:cs="Arial"/>
+                <w:b/>
+                <w:bCs/>
+                <w:sz w:val="20"/>
+                <w:szCs w:val="28"/>
+                <w:lang w:val="id-ID"/>
+              </w:rPr>
+            </w:pPr>
+            <w:r>
+              <w:rPr>
+                <w:rFonts w:ascii="Arial" w:hAnsi="Arial" w:cs="Arial"/>
+                <w:b/>
+                <w:bCs/>
+                <w:sz w:val="20"/>
+                <w:szCs w:val="28"/>
+                <w:lang w:val="id-ID"/>
+              </w:rPr>
+              <w:t>Alternative Flow</w:t>
+            </w:r>
+          </w:p>
+        </w:tc>
+        <w:tc>
+          <w:tcPr>
+            <w:tcW w:w="6372" w:type="dxa"/>
+          </w:tcPr>
+          <w:p>
+            <w:pPr>
+              <w:spacing w:line="360" w:lineRule="auto"/>
+              <w:jc w:val="both"/>
+              <w:rPr>
+                <w:rFonts w:ascii="Arial" w:hAnsi="Arial" w:cs="Arial"/>
+                <w:bCs/>
+                <w:sz w:val="20"/>
+                <w:szCs w:val="28"/>
+                <w:lang w:val="id-ID"/>
+              </w:rPr>
+            </w:pPr>
+            <w:r>
+              <w:rPr>
+                <w:rFonts w:ascii="Arial" w:hAnsi="Arial" w:cs="Arial"/>
+                <w:bCs/>
+                <w:sz w:val="20"/>
+                <w:szCs w:val="28"/>
+                <w:lang w:val="id-ID"/>
+              </w:rPr>
+              <w:t xml:space="preserve">Pada langkah 3, jika user memasukkan </w:t>
+            </w:r>
+            <w:r>
+              <w:rPr>
+                <w:rFonts w:ascii="Arial" w:hAnsi="Arial" w:cs="Arial"/>
+                <w:bCs/>
+                <w:sz w:val="20"/>
+                <w:szCs w:val="28"/>
+                <w:lang w:val="id-ID"/>
+              </w:rPr>
+              <w:t>ID Pegawai atau password yang salah, sistem akan meminta user memasukkan ID Pegawai dan password yang benar</w:t>
+            </w:r>
+          </w:p>
+        </w:tc>
+      </w:tr>
+      <w:bookmarkEnd w:id="0"/>
+    </w:tbl>
+    <w:p>
+      <w:pPr>
+        <w:spacing w:after="0" w:line="360" w:lineRule="auto"/>
+        <w:jc w:val="both"/>
+        <w:rPr>
+          <w:rFonts w:ascii="Arial" w:hAnsi="Arial" w:cs="Arial"/>
+          <w:bCs/>
+          <w:sz w:val="20"/>
+          <w:szCs w:val="28"/>
+          <w:lang w:val="id-ID"/>
+        </w:rPr>
+      </w:pPr>
+    </w:p>
+    <w:p>
+      <w:pPr>
+        <w:rPr>
+          <w:rFonts w:ascii="Arial" w:hAnsi="Arial" w:cs="Arial"/>
+          <w:bCs/>
+          <w:sz w:val="20"/>
+          <w:szCs w:val="28"/>
+          <w:lang w:val="id-ID"/>
+        </w:rPr>
+      </w:pPr>
+      <w:r>
+        <w:rPr>
+          <w:rFonts w:ascii="Arial" w:hAnsi="Arial" w:cs="Arial"/>
+          <w:bCs/>
+          <w:sz w:val="20"/>
+          <w:szCs w:val="28"/>
+          <w:lang w:val="id-ID"/>
+        </w:rPr>
+        <w:br w:type="page"/>
+      </w:r>
+    </w:p>
+    <w:p>
+      <w:pPr>
+        <w:spacing w:after="0" w:line="360" w:lineRule="auto"/>
+        <w:jc w:val="both"/>
+        <w:rPr>
+          <w:rFonts w:ascii="Arial" w:hAnsi="Arial" w:cs="Arial"/>
+          <w:bCs/>
+          <w:sz w:val="20"/>
+          <w:szCs w:val="28"/>
+          <w:lang w:val="id-ID"/>
+        </w:rPr>
+      </w:pPr>
+      <w:r>
+        <w:rPr>
+          <w:rFonts w:ascii="Arial" w:hAnsi="Arial" w:cs="Arial"/>
+          <w:bCs/>
+          <w:sz w:val="20"/>
+          <w:szCs w:val="28"/>
+          <w:lang w:val="id-ID"/>
+        </w:rPr>
+        <w:lastRenderedPageBreak/>
+        <w:t>2. Mengelola Informasi Minimarket</w:t>
+      </w:r>
+    </w:p>
+    <w:tbl>
+      <w:tblPr>
+        <w:tblStyle w:val="KisiTabel"/>
+        <w:tblW w:w="0" w:type="auto"/>
+        <w:tblLook w:val="04A0" w:firstRow="1" w:lastRow="0" w:firstColumn="1" w:lastColumn="0" w:noHBand="0" w:noVBand="1"/>
+      </w:tblPr>
+      <w:tblGrid>
+        <w:gridCol w:w="2263"/>
+        <w:gridCol w:w="6231"/>
+      </w:tblGrid>
+      <w:tr>
+        <w:tc>
+          <w:tcPr>
+            <w:tcW w:w="2263" w:type="dxa"/>
+            <w:vAlign w:val="center"/>
+          </w:tcPr>
+          <w:p>
+            <w:pPr>
+              <w:spacing w:line="360" w:lineRule="auto"/>
+              <w:rPr>
+                <w:rFonts w:ascii="Arial" w:hAnsi="Arial" w:cs="Arial"/>
+                <w:b/>
+                <w:bCs/>
+                <w:szCs w:val="28"/>
+                <w:lang w:val="id-ID"/>
+              </w:rPr>
+            </w:pPr>
+            <w:r>
+              <w:rPr>
+                <w:rFonts w:ascii="Arial" w:hAnsi="Arial" w:cs="Arial"/>
+                <w:b/>
+                <w:bCs/>
+                <w:szCs w:val="28"/>
+                <w:lang w:val="id-ID"/>
+              </w:rPr>
+              <w:t>Nama Use Case</w:t>
+            </w:r>
+          </w:p>
+        </w:tc>
+        <w:tc>
+          <w:tcPr>
+            <w:tcW w:w="6231" w:type="dxa"/>
+          </w:tcPr>
+          <w:p>
+            <w:pPr>
+              <w:spacing w:line="360" w:lineRule="auto"/>
+              <w:jc w:val="both"/>
+              <w:rPr>
+                <w:rFonts w:ascii="Arial" w:hAnsi="Arial" w:cs="Arial"/>
+                <w:bCs/>
+                <w:szCs w:val="28"/>
+                <w:lang w:val="id-ID"/>
+              </w:rPr>
+            </w:pPr>
+            <w:r>
+              <w:rPr>
+                <w:rFonts w:ascii="Arial" w:hAnsi="Arial" w:cs="Arial"/>
+                <w:bCs/>
+                <w:szCs w:val="28"/>
+                <w:lang w:val="id-ID"/>
+              </w:rPr>
+              <w:t>Mengelola Informasi Minimarket</w:t>
+            </w:r>
+          </w:p>
+        </w:tc>
+      </w:tr>
+      <w:tr>
+        <w:tc>
+          <w:tcPr>
+            <w:tcW w:w="2263" w:type="dxa"/>
+            <w:vAlign w:val="center"/>
+          </w:tcPr>
+          <w:p>
+            <w:pPr>
+              <w:spacing w:line="360" w:lineRule="auto"/>
+              <w:rPr>
+                <w:rFonts w:ascii="Arial" w:hAnsi="Arial" w:cs="Arial"/>
+                <w:b/>
+                <w:bCs/>
+                <w:szCs w:val="28"/>
+                <w:lang w:val="id-ID"/>
+              </w:rPr>
+            </w:pPr>
+            <w:r>
+              <w:rPr>
+                <w:rFonts w:ascii="Arial" w:hAnsi="Arial" w:cs="Arial"/>
+                <w:b/>
+                <w:bCs/>
+                <w:szCs w:val="28"/>
+                <w:lang w:val="id-ID"/>
+              </w:rPr>
+              <w:t>Aktor</w:t>
+            </w:r>
+          </w:p>
+        </w:tc>
+        <w:tc>
+          <w:tcPr>
+            <w:tcW w:w="6231" w:type="dxa"/>
+          </w:tcPr>
+          <w:p>
+            <w:pPr>
+              <w:spacing w:line="360" w:lineRule="auto"/>
+              <w:jc w:val="both"/>
+              <w:rPr>
+                <w:rFonts w:ascii="Arial" w:hAnsi="Arial" w:cs="Arial"/>
+                <w:bCs/>
+                <w:szCs w:val="28"/>
+                <w:lang w:val="id-ID"/>
+              </w:rPr>
+            </w:pPr>
+            <w:r>
+              <w:rPr>
+                <w:rFonts w:ascii="Arial" w:hAnsi="Arial" w:cs="Arial"/>
+                <w:bCs/>
+                <w:szCs w:val="28"/>
+                <w:lang w:val="id-ID"/>
+              </w:rPr>
+              <w:t>Admin</w:t>
+            </w:r>
+          </w:p>
+        </w:tc>
+      </w:tr>
+      <w:tr>
+        <w:tc>
+          <w:tcPr>
+            <w:tcW w:w="2263" w:type="dxa"/>
+            <w:vAlign w:val="center"/>
+          </w:tcPr>
+          <w:p>
+            <w:pPr>
+              <w:spacing w:line="360" w:lineRule="auto"/>
+              <w:rPr>
+                <w:rFonts w:ascii="Arial" w:hAnsi="Arial" w:cs="Arial"/>
+                <w:b/>
+                <w:bCs/>
+                <w:szCs w:val="28"/>
+                <w:lang w:val="id-ID"/>
+              </w:rPr>
+            </w:pPr>
+            <w:r>
+              <w:rPr>
+                <w:rFonts w:ascii="Arial" w:hAnsi="Arial" w:cs="Arial"/>
+                <w:b/>
+                <w:bCs/>
+                <w:szCs w:val="28"/>
+                <w:lang w:val="id-ID"/>
+              </w:rPr>
+              <w:t>Deskripsi Singkat</w:t>
+            </w:r>
+          </w:p>
+        </w:tc>
+        <w:tc>
+          <w:tcPr>
+            <w:tcW w:w="6231" w:type="dxa"/>
+          </w:tcPr>
+          <w:p>
+            <w:pPr>
+              <w:spacing w:line="360" w:lineRule="auto"/>
+              <w:jc w:val="both"/>
+              <w:rPr>
+                <w:rFonts w:ascii="Arial" w:hAnsi="Arial" w:cs="Arial"/>
+                <w:bCs/>
+                <w:szCs w:val="28"/>
+                <w:lang w:val="id-ID"/>
+              </w:rPr>
+            </w:pPr>
+            <w:r>
+              <w:rPr>
+                <w:rFonts w:ascii="Arial" w:hAnsi="Arial" w:cs="Arial"/>
+                <w:bCs/>
+                <w:szCs w:val="28"/>
+                <w:lang w:val="id-ID"/>
+              </w:rPr>
+              <w:t xml:space="preserve">Use case menggambarkan bagaimana Admin mengelola informasi </w:t>
+            </w:r>
+            <w:r>
+              <w:rPr>
+                <w:rFonts w:ascii="Arial" w:hAnsi="Arial" w:cs="Arial"/>
+                <w:bCs/>
+                <w:lang w:val="id-ID"/>
+              </w:rPr>
+              <w:t xml:space="preserve">nama, alamat, nomor telp, </w:t>
+            </w:r>
+            <w:r>
+              <w:rPr>
+                <w:rFonts w:ascii="Arial" w:hAnsi="Arial" w:cs="Arial"/>
+                <w:bCs/>
+                <w:lang w:val="id-ID"/>
+              </w:rPr>
+              <w:t>email</w:t>
+            </w:r>
+            <w:r>
+              <w:rPr>
+                <w:rFonts w:ascii="Arial" w:hAnsi="Arial" w:cs="Arial"/>
+                <w:bCs/>
+                <w:lang w:val="id-ID"/>
+              </w:rPr>
+              <w:t>, dan keterangan (receipt)</w:t>
+            </w:r>
+            <w:r>
+              <w:rPr>
+                <w:rFonts w:ascii="Arial" w:hAnsi="Arial" w:cs="Arial"/>
+                <w:bCs/>
+                <w:szCs w:val="28"/>
+                <w:lang w:val="id-ID"/>
+              </w:rPr>
+              <w:t xml:space="preserve"> </w:t>
+            </w:r>
+            <w:r>
+              <w:rPr>
+                <w:rFonts w:ascii="Arial" w:hAnsi="Arial" w:cs="Arial"/>
+                <w:bCs/>
+                <w:szCs w:val="28"/>
+                <w:lang w:val="id-ID"/>
+              </w:rPr>
+              <w:t>minimarket</w:t>
+            </w:r>
+          </w:p>
+        </w:tc>
+      </w:tr>
+      <w:tr>
+        <w:tc>
+          <w:tcPr>
+            <w:tcW w:w="2263" w:type="dxa"/>
+            <w:vAlign w:val="center"/>
+          </w:tcPr>
+          <w:p>
+            <w:pPr>
+              <w:spacing w:line="360" w:lineRule="auto"/>
+              <w:rPr>
+                <w:rFonts w:ascii="Arial" w:hAnsi="Arial" w:cs="Arial"/>
+                <w:b/>
+                <w:bCs/>
+                <w:szCs w:val="28"/>
+                <w:lang w:val="id-ID"/>
+              </w:rPr>
+            </w:pPr>
+            <w:r>
+              <w:rPr>
+                <w:rFonts w:ascii="Arial" w:hAnsi="Arial" w:cs="Arial"/>
+                <w:b/>
+                <w:bCs/>
+                <w:szCs w:val="28"/>
+                <w:lang w:val="id-ID"/>
+              </w:rPr>
+              <w:t>Pre Condition</w:t>
+            </w:r>
+          </w:p>
+        </w:tc>
+        <w:tc>
+          <w:tcPr>
+            <w:tcW w:w="6231" w:type="dxa"/>
+          </w:tcPr>
+          <w:p>
+            <w:pPr>
+              <w:spacing w:line="360" w:lineRule="auto"/>
+              <w:jc w:val="both"/>
+              <w:rPr>
+                <w:rFonts w:ascii="Arial" w:hAnsi="Arial" w:cs="Arial"/>
+                <w:bCs/>
+                <w:szCs w:val="28"/>
+                <w:lang w:val="id-ID"/>
+              </w:rPr>
+            </w:pPr>
+            <w:r>
+              <w:rPr>
+                <w:rFonts w:ascii="Arial" w:hAnsi="Arial" w:cs="Arial"/>
+                <w:bCs/>
+                <w:szCs w:val="28"/>
+                <w:lang w:val="id-ID"/>
+              </w:rPr>
+              <w:t>Admin harus sudah diotorisasi oleh sistem</w:t>
+            </w:r>
+          </w:p>
+        </w:tc>
+      </w:tr>
+      <w:tr>
+        <w:tc>
+          <w:tcPr>
+            <w:tcW w:w="2263" w:type="dxa"/>
+            <w:vAlign w:val="center"/>
+          </w:tcPr>
+          <w:p>
+            <w:pPr>
+              <w:spacing w:line="360" w:lineRule="auto"/>
+              <w:rPr>
+                <w:rFonts w:ascii="Arial" w:hAnsi="Arial" w:cs="Arial"/>
+                <w:b/>
+                <w:bCs/>
+                <w:szCs w:val="28"/>
+                <w:lang w:val="id-ID"/>
+              </w:rPr>
+            </w:pPr>
+            <w:r>
+              <w:rPr>
+                <w:rFonts w:ascii="Arial" w:hAnsi="Arial" w:cs="Arial"/>
+                <w:b/>
+                <w:bCs/>
+                <w:szCs w:val="28"/>
+                <w:lang w:val="id-ID"/>
+              </w:rPr>
+              <w:t>Flow Of Event</w:t>
+            </w:r>
+          </w:p>
+        </w:tc>
+        <w:tc>
+          <w:tcPr>
+            <w:tcW w:w="6231" w:type="dxa"/>
+          </w:tcPr>
+          <w:p>
+            <w:pPr>
+              <w:spacing w:line="360" w:lineRule="auto"/>
+              <w:jc w:val="both"/>
+              <w:rPr>
+                <w:rFonts w:ascii="Arial" w:hAnsi="Arial" w:cs="Arial"/>
+                <w:bCs/>
+                <w:szCs w:val="28"/>
+                <w:lang w:val="id-ID"/>
+              </w:rPr>
+            </w:pPr>
+            <w:r>
+              <w:rPr>
+                <w:rFonts w:ascii="Arial" w:hAnsi="Arial" w:cs="Arial"/>
+                <w:bCs/>
+                <w:szCs w:val="28"/>
+                <w:lang w:val="id-ID"/>
+              </w:rPr>
+              <w:t>1. Use case dimulai ketika Admin masuk ke halaman Pengelolaan Informasi Minimarket</w:t>
+            </w:r>
+          </w:p>
+          <w:p>
+            <w:pPr>
+              <w:spacing w:line="360" w:lineRule="auto"/>
+              <w:jc w:val="both"/>
+              <w:rPr>
+                <w:rFonts w:ascii="Arial" w:hAnsi="Arial" w:cs="Arial"/>
+                <w:bCs/>
+                <w:szCs w:val="28"/>
+                <w:lang w:val="id-ID"/>
+              </w:rPr>
+            </w:pPr>
+            <w:r>
+              <w:rPr>
+                <w:rFonts w:ascii="Arial" w:hAnsi="Arial" w:cs="Arial"/>
+                <w:bCs/>
+                <w:szCs w:val="28"/>
+                <w:lang w:val="id-ID"/>
+              </w:rPr>
+              <w:t xml:space="preserve">2. Sistem </w:t>
+            </w:r>
+            <w:r>
+              <w:rPr>
+                <w:rFonts w:ascii="Arial" w:hAnsi="Arial" w:cs="Arial"/>
+                <w:bCs/>
+                <w:szCs w:val="28"/>
+                <w:lang w:val="id-ID"/>
+              </w:rPr>
+              <w:t xml:space="preserve">menampilkan informasi nama, alamat, nomot telp, email dan keterangan (receipt) lama dan meminta inputan informasi </w:t>
+            </w:r>
+            <w:r>
+              <w:rPr>
+                <w:rFonts w:ascii="Arial" w:hAnsi="Arial" w:cs="Arial"/>
+                <w:bCs/>
+                <w:szCs w:val="28"/>
+                <w:lang w:val="id-ID"/>
+              </w:rPr>
+              <w:t>nama, alamat, nomot telp, email dan keterangan (receipt)</w:t>
+            </w:r>
+            <w:r>
+              <w:rPr>
+                <w:rFonts w:ascii="Arial" w:hAnsi="Arial" w:cs="Arial"/>
+                <w:bCs/>
+                <w:szCs w:val="28"/>
+                <w:lang w:val="id-ID"/>
+              </w:rPr>
+              <w:t xml:space="preserve"> yang baru</w:t>
+            </w:r>
+          </w:p>
+          <w:p>
+            <w:pPr>
+              <w:spacing w:line="360" w:lineRule="auto"/>
+              <w:jc w:val="both"/>
+              <w:rPr>
+                <w:rFonts w:ascii="Arial" w:hAnsi="Arial" w:cs="Arial"/>
+                <w:bCs/>
+                <w:szCs w:val="28"/>
+                <w:lang w:val="id-ID"/>
+              </w:rPr>
+            </w:pPr>
+            <w:r>
+              <w:rPr>
+                <w:rFonts w:ascii="Arial" w:hAnsi="Arial" w:cs="Arial"/>
+                <w:bCs/>
+                <w:szCs w:val="28"/>
+                <w:lang w:val="id-ID"/>
+              </w:rPr>
+              <w:t xml:space="preserve">3. </w:t>
+            </w:r>
+            <w:r>
+              <w:rPr>
+                <w:rFonts w:ascii="Arial" w:hAnsi="Arial" w:cs="Arial"/>
+                <w:bCs/>
+                <w:szCs w:val="28"/>
+                <w:lang w:val="id-ID"/>
+              </w:rPr>
+              <w:t>Admin</w:t>
+            </w:r>
+            <w:r>
+              <w:rPr>
+                <w:rFonts w:ascii="Arial" w:hAnsi="Arial" w:cs="Arial"/>
+                <w:bCs/>
+                <w:szCs w:val="28"/>
+                <w:lang w:val="id-ID"/>
+              </w:rPr>
+              <w:t xml:space="preserve"> menginputkan </w:t>
+            </w:r>
+            <w:r>
+              <w:rPr>
+                <w:rFonts w:ascii="Arial" w:hAnsi="Arial" w:cs="Arial"/>
+                <w:bCs/>
+                <w:szCs w:val="28"/>
+                <w:lang w:val="id-ID"/>
+              </w:rPr>
+              <w:t>nama, alamat, nomot telp, email dan keterangan (receipt)</w:t>
+            </w:r>
+            <w:r>
+              <w:rPr>
+                <w:rFonts w:ascii="Arial" w:hAnsi="Arial" w:cs="Arial"/>
+                <w:bCs/>
+                <w:szCs w:val="28"/>
+                <w:lang w:val="id-ID"/>
+              </w:rPr>
+              <w:t xml:space="preserve"> yang baru kemudian mengklik tombol Update</w:t>
+            </w:r>
+          </w:p>
+          <w:p>
+            <w:pPr>
+              <w:spacing w:line="360" w:lineRule="auto"/>
+              <w:jc w:val="both"/>
+              <w:rPr>
+                <w:rFonts w:ascii="Arial" w:hAnsi="Arial" w:cs="Arial"/>
+                <w:bCs/>
+                <w:szCs w:val="28"/>
+                <w:lang w:val="id-ID"/>
+              </w:rPr>
+            </w:pPr>
+            <w:r>
+              <w:rPr>
+                <w:rFonts w:ascii="Arial" w:hAnsi="Arial" w:cs="Arial"/>
+                <w:bCs/>
+                <w:szCs w:val="28"/>
+                <w:lang w:val="id-ID"/>
+              </w:rPr>
+              <w:t>4. Sistem menampilkan pesan konfirmasi update</w:t>
+            </w:r>
+          </w:p>
+          <w:p>
+            <w:pPr>
+              <w:spacing w:line="360" w:lineRule="auto"/>
+              <w:jc w:val="both"/>
+              <w:rPr>
+                <w:rFonts w:ascii="Arial" w:hAnsi="Arial" w:cs="Arial"/>
+                <w:bCs/>
+                <w:szCs w:val="28"/>
+                <w:lang w:val="id-ID"/>
+              </w:rPr>
+            </w:pPr>
+            <w:r>
+              <w:rPr>
+                <w:rFonts w:ascii="Arial" w:hAnsi="Arial" w:cs="Arial"/>
+                <w:bCs/>
+                <w:szCs w:val="28"/>
+                <w:lang w:val="id-ID"/>
+              </w:rPr>
+              <w:t>5. Admin melakukan konfirmasi update dengan memilik Ya pada sistem</w:t>
+            </w:r>
+          </w:p>
+          <w:p>
+            <w:pPr>
+              <w:spacing w:line="360" w:lineRule="auto"/>
+              <w:jc w:val="both"/>
+              <w:rPr>
+                <w:rFonts w:ascii="Arial" w:hAnsi="Arial" w:cs="Arial"/>
+                <w:bCs/>
+                <w:szCs w:val="28"/>
+                <w:lang w:val="id-ID"/>
+              </w:rPr>
+            </w:pPr>
+            <w:r>
+              <w:rPr>
+                <w:rFonts w:ascii="Arial" w:hAnsi="Arial" w:cs="Arial"/>
+                <w:bCs/>
+                <w:szCs w:val="28"/>
+                <w:lang w:val="id-ID"/>
+              </w:rPr>
+              <w:t>6</w:t>
+            </w:r>
+            <w:r>
+              <w:rPr>
+                <w:rFonts w:ascii="Arial" w:hAnsi="Arial" w:cs="Arial"/>
+                <w:bCs/>
+                <w:szCs w:val="28"/>
+                <w:lang w:val="id-ID"/>
+              </w:rPr>
+              <w:t xml:space="preserve">. Sistem memperbarui informasi </w:t>
+            </w:r>
+            <w:r>
+              <w:rPr>
+                <w:rFonts w:ascii="Arial" w:hAnsi="Arial" w:cs="Arial"/>
+                <w:bCs/>
+                <w:szCs w:val="28"/>
+                <w:lang w:val="id-ID"/>
+              </w:rPr>
+              <w:t>nama, alamat, nomot telp, email dan keterangan (receipt)</w:t>
+            </w:r>
+          </w:p>
+          <w:p>
+            <w:pPr>
+              <w:spacing w:line="360" w:lineRule="auto"/>
+              <w:jc w:val="both"/>
+              <w:rPr>
+                <w:rFonts w:ascii="Arial" w:hAnsi="Arial" w:cs="Arial"/>
+                <w:bCs/>
+                <w:szCs w:val="28"/>
+                <w:lang w:val="id-ID"/>
+              </w:rPr>
+            </w:pPr>
+            <w:r>
+              <w:rPr>
+                <w:rFonts w:ascii="Arial" w:hAnsi="Arial" w:cs="Arial"/>
+                <w:bCs/>
+                <w:szCs w:val="28"/>
+                <w:lang w:val="id-ID"/>
+              </w:rPr>
+              <w:t>7. Use case selesai</w:t>
+            </w:r>
+          </w:p>
+        </w:tc>
+      </w:tr>
+      <w:tr>
+        <w:tc>
+          <w:tcPr>
+            <w:tcW w:w="2263" w:type="dxa"/>
+            <w:vAlign w:val="center"/>
+          </w:tcPr>
+          <w:p>
+            <w:pPr>
+              <w:spacing w:line="360" w:lineRule="auto"/>
+              <w:rPr>
+                <w:rFonts w:ascii="Arial" w:hAnsi="Arial" w:cs="Arial"/>
+                <w:b/>
+                <w:bCs/>
+                <w:szCs w:val="28"/>
+                <w:lang w:val="id-ID"/>
+              </w:rPr>
+            </w:pPr>
+            <w:r>
+              <w:rPr>
+                <w:rFonts w:ascii="Arial" w:hAnsi="Arial" w:cs="Arial"/>
+                <w:b/>
+                <w:bCs/>
+                <w:szCs w:val="28"/>
+                <w:lang w:val="id-ID"/>
+              </w:rPr>
+              <w:t>Post Condition</w:t>
+            </w:r>
+          </w:p>
+        </w:tc>
+        <w:tc>
+          <w:tcPr>
+            <w:tcW w:w="6231" w:type="dxa"/>
+          </w:tcPr>
+          <w:p>
+            <w:pPr>
+              <w:spacing w:line="360" w:lineRule="auto"/>
+              <w:jc w:val="both"/>
+              <w:rPr>
+                <w:rFonts w:ascii="Arial" w:hAnsi="Arial" w:cs="Arial"/>
+                <w:bCs/>
+                <w:lang w:val="id-ID"/>
+              </w:rPr>
+            </w:pPr>
+            <w:r>
+              <w:rPr>
+                <w:rFonts w:ascii="Arial" w:hAnsi="Arial" w:cs="Arial"/>
+                <w:bCs/>
+                <w:lang w:val="id-ID"/>
+              </w:rPr>
+              <w:t>Sistem me</w:t>
+            </w:r>
+            <w:r>
+              <w:rPr>
+                <w:rFonts w:ascii="Arial" w:hAnsi="Arial" w:cs="Arial"/>
+                <w:bCs/>
+                <w:lang w:val="id-ID"/>
+              </w:rPr>
+              <w:t>mperbarui</w:t>
+            </w:r>
+            <w:r>
+              <w:rPr>
+                <w:rFonts w:ascii="Arial" w:hAnsi="Arial" w:cs="Arial"/>
+                <w:bCs/>
+                <w:lang w:val="id-ID"/>
+              </w:rPr>
+              <w:t xml:space="preserve"> inf</w:t>
+            </w:r>
+            <w:r>
+              <w:rPr>
+                <w:rFonts w:ascii="Arial" w:hAnsi="Arial" w:cs="Arial"/>
+                <w:bCs/>
+                <w:lang w:val="id-ID"/>
+              </w:rPr>
+              <w:t xml:space="preserve">ormasi </w:t>
+            </w:r>
+            <w:r>
+              <w:rPr>
+                <w:rFonts w:ascii="Arial" w:hAnsi="Arial" w:cs="Arial"/>
+                <w:bCs/>
+                <w:szCs w:val="28"/>
+                <w:lang w:val="id-ID"/>
+              </w:rPr>
+              <w:t>nama, alamat, nomot telp, email dan keterangan (receipt)</w:t>
+            </w:r>
+          </w:p>
+        </w:tc>
+      </w:tr>
+      <w:tr>
+        <w:tc>
+          <w:tcPr>
+            <w:tcW w:w="2263" w:type="dxa"/>
+            <w:vAlign w:val="center"/>
+          </w:tcPr>
+          <w:p>
+            <w:pPr>
+              <w:spacing w:line="360" w:lineRule="auto"/>
+              <w:rPr>
+                <w:rFonts w:ascii="Arial" w:hAnsi="Arial" w:cs="Arial"/>
+                <w:b/>
+                <w:bCs/>
+                <w:szCs w:val="28"/>
+                <w:lang w:val="id-ID"/>
+              </w:rPr>
+            </w:pPr>
+            <w:r>
+              <w:rPr>
+                <w:rFonts w:ascii="Arial" w:hAnsi="Arial" w:cs="Arial"/>
+                <w:b/>
+                <w:bCs/>
+                <w:szCs w:val="28"/>
+                <w:lang w:val="id-ID"/>
+              </w:rPr>
+              <w:t>Alternative Flow</w:t>
+            </w:r>
+          </w:p>
+        </w:tc>
+        <w:tc>
+          <w:tcPr>
+            <w:tcW w:w="6231" w:type="dxa"/>
+          </w:tcPr>
+          <w:p>
+            <w:pPr>
+              <w:spacing w:line="360" w:lineRule="auto"/>
+              <w:jc w:val="both"/>
+              <w:rPr>
+                <w:rFonts w:ascii="Arial" w:hAnsi="Arial" w:cs="Arial"/>
+                <w:bCs/>
+                <w:szCs w:val="28"/>
+                <w:lang w:val="id-ID"/>
+              </w:rPr>
+            </w:pPr>
+            <w:r>
+              <w:rPr>
+                <w:rFonts w:ascii="Arial" w:hAnsi="Arial" w:cs="Arial"/>
+                <w:bCs/>
+                <w:szCs w:val="28"/>
+                <w:lang w:val="id-ID"/>
+              </w:rPr>
+              <w:t>Pada langkah 5, jika Admin memilih Tidak mengkonfirmasi update maka proses update dibatalkan dan use case selesai</w:t>
+            </w:r>
+            <w:bookmarkStart w:id="1" w:name="_GoBack"/>
+            <w:bookmarkEnd w:id="1"/>
+          </w:p>
+        </w:tc>
+      </w:tr>
+    </w:tbl>
+    <w:p>
+      <w:pPr>
+        <w:spacing w:after="0" w:line="360" w:lineRule="auto"/>
+        <w:jc w:val="both"/>
+        <w:rPr>
+          <w:rFonts w:ascii="Arial" w:hAnsi="Arial" w:cs="Arial"/>
+          <w:bCs/>
+          <w:sz w:val="20"/>
+          <w:szCs w:val="28"/>
+          <w:lang w:val="id-ID"/>
+        </w:rPr>
+      </w:pPr>
     </w:p>
     <w:sectPr>
       <w:pgSz w:w="11906" w:h="16838"/>
@@ -2463,6 +4202,25 @@
       <w:szCs w:val="22"/>
     </w:rPr>
   </w:style>
+  <w:style w:type="table" w:styleId="KisiTabel">
+    <w:name w:val="Table Grid"/>
+    <w:basedOn w:val="TabelNormal"/>
+    <w:uiPriority w:val="39"/>
+    <w:rsid w:val="00803D0F"/>
+    <w:pPr>
+      <w:spacing w:after="0" w:line="240" w:lineRule="auto"/>
+    </w:pPr>
+    <w:tblPr>
+      <w:tblBorders>
+        <w:top w:val="single" w:sz="4" w:space="0" w:color="auto"/>
+        <w:left w:val="single" w:sz="4" w:space="0" w:color="auto"/>
+        <w:bottom w:val="single" w:sz="4" w:space="0" w:color="auto"/>
+        <w:right w:val="single" w:sz="4" w:space="0" w:color="auto"/>
+        <w:insideH w:val="single" w:sz="4" w:space="0" w:color="auto"/>
+        <w:insideV w:val="single" w:sz="4" w:space="0" w:color="auto"/>
+      </w:tblBorders>
+    </w:tblPr>
+  </w:style>
 </w:styles>
 </file>
 

</xml_diff>

<commit_message>
add perubahan flowchart and add file master mockup balsamic
</commit_message>
<xml_diff>
--- a/Requirement Doc.docx
+++ b/Requirement Doc.docx
@@ -993,7 +993,39 @@
           <w:szCs w:val="28"/>
           <w:lang w:val="id-ID"/>
         </w:rPr>
-        <w:t>Fungsionalitas ini meliputi ubah username dan ubah password.</w:t>
+        <w:t>Fungsionalitas ini meliputi ubah username dan ubah password</w:t>
+      </w:r>
+      <w:r>
+        <w:rPr>
+          <w:rFonts w:ascii="Arial" w:hAnsi="Arial" w:cs="Arial"/>
+          <w:bCs/>
+          <w:sz w:val="20"/>
+          <w:szCs w:val="28"/>
+          <w:lang w:val="id-ID"/>
+        </w:rPr>
+        <w:t xml:space="preserve">, email, keterangan </w:t>
+      </w:r>
+      <w:bookmarkStart w:id="0" w:name="_GoBack"/>
+      <w:bookmarkEnd w:id="0"/>
+      <w:r>
+        <w:rPr>
+          <w:rFonts w:ascii="Arial" w:hAnsi="Arial" w:cs="Arial"/>
+          <w:bCs/>
+          <w:sz w:val="20"/>
+          <w:szCs w:val="28"/>
+          <w:lang w:val="id-ID"/>
+        </w:rPr>
+        <w:t>personalitas</w:t>
+      </w:r>
+      <w:r>
+        <w:rPr>
+          <w:rFonts w:ascii="Arial" w:hAnsi="Arial" w:cs="Arial"/>
+          <w:bCs/>
+          <w:sz w:val="20"/>
+          <w:szCs w:val="28"/>
+          <w:lang w:val="id-ID"/>
+        </w:rPr>
+        <w:t>.</w:t>
       </w:r>
     </w:p>
     <w:p>
@@ -1658,7 +1690,7 @@
                 <w:lang w:val="id-ID"/>
               </w:rPr>
             </w:pPr>
-            <w:bookmarkStart w:id="0" w:name="_Hlk491671888"/>
+            <w:bookmarkStart w:id="1" w:name="_Hlk491671888"/>
             <w:r>
               <w:rPr>
                 <w:rFonts w:ascii="Arial" w:hAnsi="Arial" w:cs="Arial"/>
@@ -2492,7 +2524,7 @@
           </w:p>
         </w:tc>
       </w:tr>
-      <w:bookmarkEnd w:id="0"/>
+      <w:bookmarkEnd w:id="1"/>
     </w:tbl>
     <w:p>
       <w:pPr>
@@ -5045,34 +5077,7 @@
                 <w:szCs w:val="28"/>
                 <w:lang w:val="id-ID"/>
               </w:rPr>
-              <w:t xml:space="preserve">Admin memilih tampilan </w:t>
-            </w:r>
-            <w:r>
-              <w:rPr>
-                <w:rFonts w:ascii="Arial" w:hAnsi="Arial" w:cs="Arial"/>
-                <w:bCs/>
-                <w:szCs w:val="28"/>
-                <w:lang w:val="id-ID"/>
-              </w:rPr>
-              <w:t>mengubah</w:t>
-            </w:r>
-            <w:r>
-              <w:rPr>
-                <w:rFonts w:ascii="Arial" w:hAnsi="Arial" w:cs="Arial"/>
-                <w:bCs/>
-                <w:szCs w:val="28"/>
-                <w:lang w:val="id-ID"/>
-              </w:rPr>
-              <w:t xml:space="preserve"> kategori dan memiliki kode atau nama kategori yang akan di</w:t>
-            </w:r>
-            <w:r>
-              <w:rPr>
-                <w:rFonts w:ascii="Arial" w:hAnsi="Arial" w:cs="Arial"/>
-                <w:bCs/>
-                <w:szCs w:val="28"/>
-                <w:lang w:val="id-ID"/>
-              </w:rPr>
-              <w:t>ubah serta nama atau deskripsi baru</w:t>
+              <w:t>Admin memilih tampilan mengubah kategori dan memiliki kode atau nama kategori yang akan diubah serta nama atau deskripsi baru</w:t>
             </w:r>
           </w:p>
         </w:tc>
@@ -5490,25 +5495,7 @@
                 <w:szCs w:val="28"/>
                 <w:lang w:val="id-ID"/>
               </w:rPr>
-              <w:t>Meng</w:t>
-            </w:r>
-            <w:r>
-              <w:rPr>
-                <w:rFonts w:ascii="Arial" w:hAnsi="Arial" w:cs="Arial"/>
-                <w:bCs/>
-                <w:szCs w:val="28"/>
-                <w:lang w:val="id-ID"/>
-              </w:rPr>
-              <w:t>hapus</w:t>
-            </w:r>
-            <w:r>
-              <w:rPr>
-                <w:rFonts w:ascii="Arial" w:hAnsi="Arial" w:cs="Arial"/>
-                <w:bCs/>
-                <w:szCs w:val="28"/>
-                <w:lang w:val="id-ID"/>
-              </w:rPr>
-              <w:t xml:space="preserve"> Kategori</w:t>
+              <w:t>Menghapus Kategori</w:t>
             </w:r>
           </w:p>
         </w:tc>
@@ -5620,25 +5607,7 @@
                 <w:szCs w:val="28"/>
                 <w:lang w:val="id-ID"/>
               </w:rPr>
-              <w:t xml:space="preserve">Use case menggambarkan bagaimana Admin </w:t>
-            </w:r>
-            <w:r>
-              <w:rPr>
-                <w:rFonts w:ascii="Arial" w:hAnsi="Arial" w:cs="Arial"/>
-                <w:bCs/>
-                <w:szCs w:val="28"/>
-                <w:lang w:val="id-ID"/>
-              </w:rPr>
-              <w:t>menghapus</w:t>
-            </w:r>
-            <w:r>
-              <w:rPr>
-                <w:rFonts w:ascii="Arial" w:hAnsi="Arial" w:cs="Arial"/>
-                <w:bCs/>
-                <w:szCs w:val="28"/>
-                <w:lang w:val="id-ID"/>
-              </w:rPr>
-              <w:t xml:space="preserve"> data kategori tertentu</w:t>
+              <w:t>Use case menggambarkan bagaimana Admin menghapus data kategori tertentu</w:t>
             </w:r>
           </w:p>
         </w:tc>
@@ -5694,34 +5663,7 @@
                 <w:szCs w:val="28"/>
                 <w:lang w:val="id-ID"/>
               </w:rPr>
-              <w:t>Admin memilih tampilan meng</w:t>
-            </w:r>
-            <w:r>
-              <w:rPr>
-                <w:rFonts w:ascii="Arial" w:hAnsi="Arial" w:cs="Arial"/>
-                <w:bCs/>
-                <w:szCs w:val="28"/>
-                <w:lang w:val="id-ID"/>
-              </w:rPr>
-              <w:t>hapus</w:t>
-            </w:r>
-            <w:r>
-              <w:rPr>
-                <w:rFonts w:ascii="Arial" w:hAnsi="Arial" w:cs="Arial"/>
-                <w:bCs/>
-                <w:szCs w:val="28"/>
-                <w:lang w:val="id-ID"/>
-              </w:rPr>
-              <w:t xml:space="preserve"> kategori dan memiliki kode atau nama kategori yang akan </w:t>
-            </w:r>
-            <w:r>
-              <w:rPr>
-                <w:rFonts w:ascii="Arial" w:hAnsi="Arial" w:cs="Arial"/>
-                <w:bCs/>
-                <w:szCs w:val="28"/>
-                <w:lang w:val="id-ID"/>
-              </w:rPr>
-              <w:t>dihapus</w:t>
+              <w:t>Admin memilih tampilan menghapus kategori dan memiliki kode atau nama kategori yang akan dihapus</w:t>
             </w:r>
           </w:p>
         </w:tc>
@@ -5777,16 +5719,7 @@
                 <w:szCs w:val="28"/>
                 <w:lang w:val="id-ID"/>
               </w:rPr>
-              <w:t>1. Use case dimulai ketika Admin menginputkan kode ata</w:t>
-            </w:r>
-            <w:r>
-              <w:rPr>
-                <w:rFonts w:ascii="Arial" w:hAnsi="Arial" w:cs="Arial"/>
-                <w:bCs/>
-                <w:szCs w:val="28"/>
-                <w:lang w:val="id-ID"/>
-              </w:rPr>
-              <w:t>u nama kategori yang akan dihapus</w:t>
+              <w:t>1. Use case dimulai ketika Admin menginputkan kode atau nama kategori yang akan dihapus</w:t>
             </w:r>
           </w:p>
           <w:p>
@@ -5828,16 +5761,7 @@
                 <w:szCs w:val="28"/>
                 <w:lang w:val="id-ID"/>
               </w:rPr>
-              <w:t xml:space="preserve">4. Sistem menampilkan pesan konfirmasi </w:t>
-            </w:r>
-            <w:r>
-              <w:rPr>
-                <w:rFonts w:ascii="Arial" w:hAnsi="Arial" w:cs="Arial"/>
-                <w:bCs/>
-                <w:szCs w:val="28"/>
-                <w:lang w:val="id-ID"/>
-              </w:rPr>
-              <w:t>hapus</w:t>
+              <w:t>4. Sistem menampilkan pesan konfirmasi hapus</w:t>
             </w:r>
           </w:p>
           <w:p>
@@ -5880,16 +5804,7 @@
                 <w:szCs w:val="28"/>
                 <w:lang w:val="id-ID"/>
               </w:rPr>
-              <w:t>6. Sistem menghapus</w:t>
-            </w:r>
-            <w:r>
-              <w:rPr>
-                <w:rFonts w:ascii="Arial" w:hAnsi="Arial" w:cs="Arial"/>
-                <w:bCs/>
-                <w:szCs w:val="28"/>
-                <w:lang w:val="id-ID"/>
-              </w:rPr>
-              <w:t xml:space="preserve"> data kategori</w:t>
+              <w:t>6. Sistem menghapus data kategori</w:t>
             </w:r>
           </w:p>
           <w:p>
@@ -6147,17 +6062,7 @@
           <w:szCs w:val="28"/>
           <w:lang w:val="id-ID"/>
         </w:rPr>
-        <w:t xml:space="preserve">a. Tambah </w:t>
-      </w:r>
-      <w:r>
-        <w:rPr>
-          <w:rFonts w:ascii="Arial" w:hAnsi="Arial" w:cs="Arial"/>
-          <w:bCs/>
-          <w:sz w:val="20"/>
-          <w:szCs w:val="28"/>
-          <w:lang w:val="id-ID"/>
-        </w:rPr>
-        <w:t>Barang</w:t>
+        <w:t>a. Tambah Barang</w:t>
       </w:r>
     </w:p>
     <w:tbl>
@@ -6221,16 +6126,7 @@
                 <w:szCs w:val="28"/>
                 <w:lang w:val="id-ID"/>
               </w:rPr>
-              <w:t xml:space="preserve">Tambah </w:t>
-            </w:r>
-            <w:r>
-              <w:rPr>
-                <w:rFonts w:ascii="Arial" w:hAnsi="Arial" w:cs="Arial"/>
-                <w:bCs/>
-                <w:szCs w:val="28"/>
-                <w:lang w:val="id-ID"/>
-              </w:rPr>
-              <w:t>Barang</w:t>
+              <w:t>Tambah Barang</w:t>
             </w:r>
           </w:p>
         </w:tc>
@@ -6342,34 +6238,7 @@
                 <w:szCs w:val="28"/>
                 <w:lang w:val="id-ID"/>
               </w:rPr>
-              <w:t xml:space="preserve">Use case menggambarkan bagaimana Admin menambahkan sebuah </w:t>
-            </w:r>
-            <w:r>
-              <w:rPr>
-                <w:rFonts w:ascii="Arial" w:hAnsi="Arial" w:cs="Arial"/>
-                <w:bCs/>
-                <w:szCs w:val="28"/>
-                <w:lang w:val="id-ID"/>
-              </w:rPr>
-              <w:t>barang</w:t>
-            </w:r>
-            <w:r>
-              <w:rPr>
-                <w:rFonts w:ascii="Arial" w:hAnsi="Arial" w:cs="Arial"/>
-                <w:bCs/>
-                <w:szCs w:val="28"/>
-                <w:lang w:val="id-ID"/>
-              </w:rPr>
-              <w:t xml:space="preserve"> baru</w:t>
-            </w:r>
-            <w:r>
-              <w:rPr>
-                <w:rFonts w:ascii="Arial" w:hAnsi="Arial" w:cs="Arial"/>
-                <w:bCs/>
-                <w:szCs w:val="28"/>
-                <w:lang w:val="id-ID"/>
-              </w:rPr>
-              <w:t xml:space="preserve"> kedalam sistem POS</w:t>
+              <w:t>Use case menggambarkan bagaimana Admin menambahkan sebuah barang baru kedalam sistem POS</w:t>
             </w:r>
           </w:p>
         </w:tc>
@@ -6425,25 +6294,7 @@
                 <w:szCs w:val="28"/>
                 <w:lang w:val="id-ID"/>
               </w:rPr>
-              <w:t xml:space="preserve">Admin </w:t>
-            </w:r>
-            <w:r>
-              <w:rPr>
-                <w:rFonts w:ascii="Arial" w:hAnsi="Arial" w:cs="Arial"/>
-                <w:bCs/>
-                <w:szCs w:val="28"/>
-                <w:lang w:val="id-ID"/>
-              </w:rPr>
-              <w:t>memilih tampilan tambah barang dan memiliki data barang</w:t>
-            </w:r>
-            <w:r>
-              <w:rPr>
-                <w:rFonts w:ascii="Arial" w:hAnsi="Arial" w:cs="Arial"/>
-                <w:bCs/>
-                <w:szCs w:val="28"/>
-                <w:lang w:val="id-ID"/>
-              </w:rPr>
-              <w:t xml:space="preserve"> baru yang akan ditambahkan</w:t>
+              <w:t>Admin memilih tampilan tambah barang dan memiliki data barang baru yang akan ditambahkan</w:t>
             </w:r>
           </w:p>
         </w:tc>
@@ -6499,16 +6350,7 @@
                 <w:szCs w:val="28"/>
                 <w:lang w:val="id-ID"/>
               </w:rPr>
-              <w:t xml:space="preserve">1. Use case dimulai </w:t>
-            </w:r>
-            <w:r>
-              <w:rPr>
-                <w:rFonts w:ascii="Arial" w:hAnsi="Arial" w:cs="Arial"/>
-                <w:bCs/>
-                <w:szCs w:val="28"/>
-                <w:lang w:val="id-ID"/>
-              </w:rPr>
-              <w:t>ketika sistem meminta input kode barang baru</w:t>
+              <w:t>1. Use case dimulai ketika sistem meminta input kode barang baru</w:t>
             </w:r>
           </w:p>
           <w:p>
@@ -6550,16 +6392,7 @@
                 <w:szCs w:val="28"/>
                 <w:lang w:val="id-ID"/>
               </w:rPr>
-              <w:t>3. Admin</w:t>
-            </w:r>
-            <w:r>
-              <w:rPr>
-                <w:rFonts w:ascii="Arial" w:hAnsi="Arial" w:cs="Arial"/>
-                <w:bCs/>
-                <w:szCs w:val="28"/>
-                <w:lang w:val="id-ID"/>
-              </w:rPr>
-              <w:t xml:space="preserve"> menginputkan nama kategori barang</w:t>
+              <w:t>3. Admin menginputkan nama kategori barang</w:t>
             </w:r>
           </w:p>
           <w:p>
@@ -6601,76 +6434,49 @@
                 <w:szCs w:val="28"/>
                 <w:lang w:val="id-ID"/>
               </w:rPr>
-              <w:t xml:space="preserve">5. Admin menginputkan </w:t>
-            </w:r>
-            <w:r>
-              <w:rPr>
-                <w:rFonts w:ascii="Arial" w:hAnsi="Arial" w:cs="Arial"/>
-                <w:bCs/>
-                <w:szCs w:val="28"/>
-                <w:lang w:val="id-ID"/>
-              </w:rPr>
-              <w:t>deskripsi barang</w:t>
-            </w:r>
-          </w:p>
-          <w:p>
-            <w:pPr>
-              <w:spacing w:line="360" w:lineRule="auto"/>
-              <w:jc w:val="both"/>
-              <w:rPr>
-                <w:rFonts w:ascii="Arial" w:hAnsi="Arial" w:cs="Arial"/>
-                <w:bCs/>
-                <w:szCs w:val="28"/>
-                <w:lang w:val="id-ID"/>
-              </w:rPr>
-            </w:pPr>
-            <w:r>
-              <w:rPr>
-                <w:rFonts w:ascii="Arial" w:hAnsi="Arial" w:cs="Arial"/>
-                <w:bCs/>
-                <w:szCs w:val="28"/>
-                <w:lang w:val="id-ID"/>
-              </w:rPr>
-              <w:t xml:space="preserve">6. </w:t>
-            </w:r>
-            <w:r>
-              <w:rPr>
-                <w:rFonts w:ascii="Arial" w:hAnsi="Arial" w:cs="Arial"/>
-                <w:bCs/>
-                <w:szCs w:val="28"/>
-                <w:lang w:val="id-ID"/>
-              </w:rPr>
-              <w:t>Sistem menginisialisasi stok dengan nilai 0</w:t>
-            </w:r>
-          </w:p>
-          <w:p>
-            <w:pPr>
-              <w:spacing w:line="360" w:lineRule="auto"/>
-              <w:jc w:val="both"/>
-              <w:rPr>
-                <w:rFonts w:ascii="Arial" w:hAnsi="Arial" w:cs="Arial"/>
-                <w:bCs/>
-                <w:szCs w:val="28"/>
-                <w:lang w:val="id-ID"/>
-              </w:rPr>
-            </w:pPr>
-            <w:r>
-              <w:rPr>
-                <w:rFonts w:ascii="Arial" w:hAnsi="Arial" w:cs="Arial"/>
-                <w:bCs/>
-                <w:szCs w:val="28"/>
-                <w:lang w:val="id-ID"/>
-              </w:rPr>
-              <w:t xml:space="preserve">7. Sistem </w:t>
-            </w:r>
-            <w:r>
-              <w:rPr>
-                <w:rFonts w:ascii="Arial" w:hAnsi="Arial" w:cs="Arial"/>
-                <w:bCs/>
-                <w:szCs w:val="28"/>
-                <w:lang w:val="id-ID"/>
-              </w:rPr>
-              <w:t>menginisialisasi harga dengan nilai 0</w:t>
+              <w:t>5. Admin menginputkan deskripsi barang</w:t>
+            </w:r>
+          </w:p>
+          <w:p>
+            <w:pPr>
+              <w:spacing w:line="360" w:lineRule="auto"/>
+              <w:jc w:val="both"/>
+              <w:rPr>
+                <w:rFonts w:ascii="Arial" w:hAnsi="Arial" w:cs="Arial"/>
+                <w:bCs/>
+                <w:szCs w:val="28"/>
+                <w:lang w:val="id-ID"/>
+              </w:rPr>
+            </w:pPr>
+            <w:r>
+              <w:rPr>
+                <w:rFonts w:ascii="Arial" w:hAnsi="Arial" w:cs="Arial"/>
+                <w:bCs/>
+                <w:szCs w:val="28"/>
+                <w:lang w:val="id-ID"/>
+              </w:rPr>
+              <w:t>6. Sistem menginisialisasi stok dengan nilai 0</w:t>
+            </w:r>
+          </w:p>
+          <w:p>
+            <w:pPr>
+              <w:spacing w:line="360" w:lineRule="auto"/>
+              <w:jc w:val="both"/>
+              <w:rPr>
+                <w:rFonts w:ascii="Arial" w:hAnsi="Arial" w:cs="Arial"/>
+                <w:bCs/>
+                <w:szCs w:val="28"/>
+                <w:lang w:val="id-ID"/>
+              </w:rPr>
+            </w:pPr>
+            <w:r>
+              <w:rPr>
+                <w:rFonts w:ascii="Arial" w:hAnsi="Arial" w:cs="Arial"/>
+                <w:bCs/>
+                <w:szCs w:val="28"/>
+                <w:lang w:val="id-ID"/>
+              </w:rPr>
+              <w:t>7. Sistem menginisialisasi harga dengan nilai 0</w:t>
             </w:r>
           </w:p>
           <w:p>
@@ -6712,94 +6518,49 @@
                 <w:szCs w:val="28"/>
                 <w:lang w:val="id-ID"/>
               </w:rPr>
-              <w:t>9</w:t>
-            </w:r>
-            <w:r>
-              <w:rPr>
-                <w:rFonts w:ascii="Arial" w:hAnsi="Arial" w:cs="Arial"/>
-                <w:bCs/>
-                <w:szCs w:val="28"/>
-                <w:lang w:val="id-ID"/>
-              </w:rPr>
-              <w:t>. User memilih Ya pada pilihan yang muncul</w:t>
-            </w:r>
-          </w:p>
-          <w:p>
-            <w:pPr>
-              <w:spacing w:line="360" w:lineRule="auto"/>
-              <w:jc w:val="both"/>
-              <w:rPr>
-                <w:rFonts w:ascii="Arial" w:hAnsi="Arial" w:cs="Arial"/>
-                <w:bCs/>
-                <w:szCs w:val="28"/>
-                <w:lang w:val="id-ID"/>
-              </w:rPr>
-            </w:pPr>
-            <w:r>
-              <w:rPr>
-                <w:rFonts w:ascii="Arial" w:hAnsi="Arial" w:cs="Arial"/>
-                <w:bCs/>
-                <w:szCs w:val="28"/>
-                <w:lang w:val="id-ID"/>
-              </w:rPr>
-              <w:t>10</w:t>
-            </w:r>
-            <w:r>
-              <w:rPr>
-                <w:rFonts w:ascii="Arial" w:hAnsi="Arial" w:cs="Arial"/>
-                <w:bCs/>
-                <w:szCs w:val="28"/>
-                <w:lang w:val="id-ID"/>
-              </w:rPr>
-              <w:t xml:space="preserve">. Sistem mencatat data </w:t>
-            </w:r>
-            <w:r>
-              <w:rPr>
-                <w:rFonts w:ascii="Arial" w:hAnsi="Arial" w:cs="Arial"/>
-                <w:bCs/>
-                <w:szCs w:val="28"/>
-                <w:lang w:val="id-ID"/>
-              </w:rPr>
-              <w:t>barang</w:t>
-            </w:r>
-            <w:r>
-              <w:rPr>
-                <w:rFonts w:ascii="Arial" w:hAnsi="Arial" w:cs="Arial"/>
-                <w:bCs/>
-                <w:szCs w:val="28"/>
-                <w:lang w:val="id-ID"/>
-              </w:rPr>
-              <w:t xml:space="preserve"> baru</w:t>
-            </w:r>
-          </w:p>
-          <w:p>
-            <w:pPr>
-              <w:spacing w:line="360" w:lineRule="auto"/>
-              <w:jc w:val="both"/>
-              <w:rPr>
-                <w:rFonts w:ascii="Arial" w:hAnsi="Arial" w:cs="Arial"/>
-                <w:bCs/>
-                <w:szCs w:val="28"/>
-                <w:lang w:val="id-ID"/>
-              </w:rPr>
-            </w:pPr>
-            <w:r>
-              <w:rPr>
-                <w:rFonts w:ascii="Arial" w:hAnsi="Arial" w:cs="Arial"/>
-                <w:bCs/>
-                <w:szCs w:val="28"/>
-                <w:lang w:val="id-ID"/>
-              </w:rPr>
-              <w:t>11</w:t>
-            </w:r>
-            <w:r>
-              <w:rPr>
-                <w:rFonts w:ascii="Arial" w:hAnsi="Arial" w:cs="Arial"/>
-                <w:bCs/>
-                <w:szCs w:val="28"/>
-                <w:lang w:val="id-ID"/>
-              </w:rPr>
-              <w:t>. Use case selesai</w:t>
+              <w:t>9. User memilih Ya pada pilihan yang muncul</w:t>
+            </w:r>
+          </w:p>
+          <w:p>
+            <w:pPr>
+              <w:spacing w:line="360" w:lineRule="auto"/>
+              <w:jc w:val="both"/>
+              <w:rPr>
+                <w:rFonts w:ascii="Arial" w:hAnsi="Arial" w:cs="Arial"/>
+                <w:bCs/>
+                <w:szCs w:val="28"/>
+                <w:lang w:val="id-ID"/>
+              </w:rPr>
+            </w:pPr>
+            <w:r>
+              <w:rPr>
+                <w:rFonts w:ascii="Arial" w:hAnsi="Arial" w:cs="Arial"/>
+                <w:bCs/>
+                <w:szCs w:val="28"/>
+                <w:lang w:val="id-ID"/>
+              </w:rPr>
+              <w:t>10. Sistem mencatat data barang baru</w:t>
+            </w:r>
+          </w:p>
+          <w:p>
+            <w:pPr>
+              <w:spacing w:line="360" w:lineRule="auto"/>
+              <w:jc w:val="both"/>
+              <w:rPr>
+                <w:rFonts w:ascii="Arial" w:hAnsi="Arial" w:cs="Arial"/>
+                <w:bCs/>
+                <w:szCs w:val="28"/>
+                <w:lang w:val="id-ID"/>
+              </w:rPr>
+            </w:pPr>
+            <w:r>
+              <w:rPr>
+                <w:rFonts w:ascii="Arial" w:hAnsi="Arial" w:cs="Arial"/>
+                <w:bCs/>
+                <w:szCs w:val="28"/>
+                <w:lang w:val="id-ID"/>
+              </w:rPr>
+              <w:t>11. Use case selesai</w:t>
             </w:r>
           </w:p>
         </w:tc>
@@ -6855,16 +6616,7 @@
                 <w:szCs w:val="28"/>
                 <w:lang w:val="id-ID"/>
               </w:rPr>
-              <w:t>Sistem mencatat data barang</w:t>
-            </w:r>
-            <w:r>
-              <w:rPr>
-                <w:rFonts w:ascii="Arial" w:hAnsi="Arial" w:cs="Arial"/>
-                <w:bCs/>
-                <w:szCs w:val="28"/>
-                <w:lang w:val="id-ID"/>
-              </w:rPr>
-              <w:t xml:space="preserve"> baru</w:t>
+              <w:t>Sistem mencatat data barang baru</w:t>
             </w:r>
           </w:p>
         </w:tc>
@@ -6920,139 +6672,40 @@
                 <w:szCs w:val="28"/>
                 <w:lang w:val="id-ID"/>
               </w:rPr>
-              <w:t xml:space="preserve">Pada langkah </w:t>
-            </w:r>
-            <w:r>
-              <w:rPr>
-                <w:rFonts w:ascii="Arial" w:hAnsi="Arial" w:cs="Arial"/>
-                <w:bCs/>
-                <w:szCs w:val="28"/>
-                <w:lang w:val="id-ID"/>
-              </w:rPr>
-              <w:t>1</w:t>
-            </w:r>
-            <w:r>
-              <w:rPr>
-                <w:rFonts w:ascii="Arial" w:hAnsi="Arial" w:cs="Arial"/>
-                <w:bCs/>
-                <w:szCs w:val="28"/>
-                <w:lang w:val="id-ID"/>
-              </w:rPr>
-              <w:t xml:space="preserve">, jika Admin menginputkan kode </w:t>
-            </w:r>
-            <w:r>
-              <w:rPr>
-                <w:rFonts w:ascii="Arial" w:hAnsi="Arial" w:cs="Arial"/>
-                <w:bCs/>
-                <w:szCs w:val="28"/>
-                <w:lang w:val="id-ID"/>
-              </w:rPr>
-              <w:t>barang</w:t>
-            </w:r>
-            <w:r>
-              <w:rPr>
-                <w:rFonts w:ascii="Arial" w:hAnsi="Arial" w:cs="Arial"/>
-                <w:bCs/>
-                <w:szCs w:val="28"/>
-                <w:lang w:val="id-ID"/>
-              </w:rPr>
-              <w:t xml:space="preserve"> yang tidak unik </w:t>
-            </w:r>
-            <w:r>
-              <w:rPr>
-                <w:rFonts w:ascii="Arial" w:hAnsi="Arial" w:cs="Arial"/>
-                <w:bCs/>
-                <w:szCs w:val="28"/>
-                <w:lang w:val="id-ID"/>
-              </w:rPr>
-              <w:t xml:space="preserve">atau sudah terdata dalam sistem </w:t>
-            </w:r>
-            <w:r>
-              <w:rPr>
-                <w:rFonts w:ascii="Arial" w:hAnsi="Arial" w:cs="Arial"/>
-                <w:bCs/>
-                <w:szCs w:val="28"/>
-                <w:lang w:val="id-ID"/>
-              </w:rPr>
-              <w:t xml:space="preserve">maka sistem menampilkan pesan kesalahan dan kemudian meminta </w:t>
-            </w:r>
-            <w:r>
-              <w:rPr>
-                <w:rFonts w:ascii="Arial" w:hAnsi="Arial" w:cs="Arial"/>
-                <w:bCs/>
-                <w:szCs w:val="28"/>
-                <w:lang w:val="id-ID"/>
-              </w:rPr>
-              <w:t>Admin menginputkan kode barang</w:t>
-            </w:r>
-            <w:r>
-              <w:rPr>
-                <w:rFonts w:ascii="Arial" w:hAnsi="Arial" w:cs="Arial"/>
-                <w:bCs/>
-                <w:szCs w:val="28"/>
-                <w:lang w:val="id-ID"/>
-              </w:rPr>
-              <w:t xml:space="preserve"> yang baru dan unik</w:t>
-            </w:r>
-          </w:p>
-          <w:p>
-            <w:pPr>
-              <w:spacing w:line="360" w:lineRule="auto"/>
-              <w:jc w:val="both"/>
-              <w:rPr>
-                <w:rFonts w:ascii="Arial" w:hAnsi="Arial" w:cs="Arial"/>
-                <w:bCs/>
-                <w:szCs w:val="28"/>
-                <w:lang w:val="id-ID"/>
-              </w:rPr>
-            </w:pPr>
-          </w:p>
-          <w:p>
-            <w:pPr>
-              <w:spacing w:line="360" w:lineRule="auto"/>
-              <w:jc w:val="both"/>
-              <w:rPr>
-                <w:rFonts w:ascii="Arial" w:hAnsi="Arial" w:cs="Arial"/>
-                <w:bCs/>
-                <w:szCs w:val="28"/>
-                <w:lang w:val="id-ID"/>
-              </w:rPr>
-            </w:pPr>
-            <w:r>
-              <w:rPr>
-                <w:rFonts w:ascii="Arial" w:hAnsi="Arial" w:cs="Arial"/>
-                <w:bCs/>
-                <w:szCs w:val="28"/>
-                <w:lang w:val="id-ID"/>
-              </w:rPr>
-              <w:t>Pada langkah nomor 9</w:t>
-            </w:r>
-            <w:r>
-              <w:rPr>
-                <w:rFonts w:ascii="Arial" w:hAnsi="Arial" w:cs="Arial"/>
-                <w:bCs/>
-                <w:szCs w:val="28"/>
-                <w:lang w:val="id-ID"/>
-              </w:rPr>
-              <w:t xml:space="preserve">, jika Admin memilih “Tidak” pada pilihan yang muncul maka sistem membatalkan penambahan </w:t>
-            </w:r>
-            <w:r>
-              <w:rPr>
-                <w:rFonts w:ascii="Arial" w:hAnsi="Arial" w:cs="Arial"/>
-                <w:bCs/>
-                <w:szCs w:val="28"/>
-                <w:lang w:val="id-ID"/>
-              </w:rPr>
-              <w:t>barang</w:t>
-            </w:r>
-            <w:r>
-              <w:rPr>
-                <w:rFonts w:ascii="Arial" w:hAnsi="Arial" w:cs="Arial"/>
-                <w:bCs/>
-                <w:szCs w:val="28"/>
-                <w:lang w:val="id-ID"/>
-              </w:rPr>
-              <w:t xml:space="preserve"> dan proses kembali ke langkah 1</w:t>
+              <w:t>Pada langkah 1, jika Admin menginputkan kode barang yang tidak unik atau sudah terdata dalam sistem maka sistem menampilkan pesan kesalahan dan kemudian meminta Admin menginputkan kode barang yang baru dan unik</w:t>
+            </w:r>
+          </w:p>
+          <w:p>
+            <w:pPr>
+              <w:spacing w:line="360" w:lineRule="auto"/>
+              <w:jc w:val="both"/>
+              <w:rPr>
+                <w:rFonts w:ascii="Arial" w:hAnsi="Arial" w:cs="Arial"/>
+                <w:bCs/>
+                <w:szCs w:val="28"/>
+                <w:lang w:val="id-ID"/>
+              </w:rPr>
+            </w:pPr>
+          </w:p>
+          <w:p>
+            <w:pPr>
+              <w:spacing w:line="360" w:lineRule="auto"/>
+              <w:jc w:val="both"/>
+              <w:rPr>
+                <w:rFonts w:ascii="Arial" w:hAnsi="Arial" w:cs="Arial"/>
+                <w:bCs/>
+                <w:szCs w:val="28"/>
+                <w:lang w:val="id-ID"/>
+              </w:rPr>
+            </w:pPr>
+            <w:r>
+              <w:rPr>
+                <w:rFonts w:ascii="Arial" w:hAnsi="Arial" w:cs="Arial"/>
+                <w:bCs/>
+                <w:szCs w:val="28"/>
+                <w:lang w:val="id-ID"/>
+              </w:rPr>
+              <w:t>Pada langkah nomor 9, jika Admin memilih “Tidak” pada pilihan yang muncul maka sistem membatalkan penambahan barang dan proses kembali ke langkah 1</w:t>
             </w:r>
           </w:p>
         </w:tc>
@@ -7104,17 +6757,7 @@
           <w:szCs w:val="28"/>
           <w:lang w:val="id-ID"/>
         </w:rPr>
-        <w:t xml:space="preserve">b. Cari </w:t>
-      </w:r>
-      <w:r>
-        <w:rPr>
-          <w:rFonts w:ascii="Arial" w:hAnsi="Arial" w:cs="Arial"/>
-          <w:bCs/>
-          <w:sz w:val="20"/>
-          <w:szCs w:val="28"/>
-          <w:lang w:val="id-ID"/>
-        </w:rPr>
-        <w:t>Barang</w:t>
+        <w:t>b. Cari Barang</w:t>
       </w:r>
     </w:p>
     <w:tbl>
@@ -8335,25 +7978,7 @@
                 <w:szCs w:val="28"/>
                 <w:lang w:val="id-ID"/>
               </w:rPr>
-              <w:t xml:space="preserve">4. </w:t>
-            </w:r>
-            <w:r>
-              <w:rPr>
-                <w:rFonts w:ascii="Arial" w:hAnsi="Arial" w:cs="Arial"/>
-                <w:bCs/>
-                <w:szCs w:val="28"/>
-                <w:lang w:val="id-ID"/>
-              </w:rPr>
-              <w:t>Admin menginputkan nama</w:t>
-            </w:r>
-            <w:r>
-              <w:rPr>
-                <w:rFonts w:ascii="Arial" w:hAnsi="Arial" w:cs="Arial"/>
-                <w:bCs/>
-                <w:szCs w:val="28"/>
-                <w:lang w:val="id-ID"/>
-              </w:rPr>
-              <w:t xml:space="preserve"> barang yang baru</w:t>
+              <w:t>4. Admin menginputkan nama barang yang baru</w:t>
             </w:r>
           </w:p>
           <w:p>
@@ -8993,8 +8618,6 @@
             </w:r>
           </w:p>
         </w:tc>
-        <w:bookmarkStart w:id="1" w:name="_GoBack"/>
-        <w:bookmarkEnd w:id="1"/>
       </w:tr>
       <w:tr>
         <w:tc>

</xml_diff>